<commit_message>
TS 4.3 Ghanam Jatai Tamil corrections final 04/04/2024
</commit_message>
<xml_diff>
--- a/TS Jatai Ghanam Project/TS 4.3/TS 4.3 Ghanam Tamil Corrections.docx
+++ b/TS Jatai Ghanam Project/TS 4.3/TS 4.3 Ghanam Tamil Corrections.docx
@@ -256,306 +256,6 @@
       </w:tr>
       <w:tr>
         <w:trPr>
-          <w:trHeight w:val="771"/>
-        </w:trPr>
-        <w:tc>
-          <w:tcPr>
-            <w:tcW w:w="7166" w:type="dxa"/>
-            <w:tcBorders>
-              <w:top w:val="single" w:sz="4" w:space="0" w:color="000000"/>
-              <w:left w:val="single" w:sz="4" w:space="0" w:color="000000"/>
-              <w:bottom w:val="single" w:sz="4" w:space="0" w:color="000000"/>
-              <w:right w:val="single" w:sz="4" w:space="0" w:color="000000"/>
-            </w:tcBorders>
-          </w:tcPr>
-          <w:p>
-            <w:pPr>
-              <w:widowControl w:val="0"/>
-              <w:autoSpaceDE w:val="0"/>
-              <w:autoSpaceDN w:val="0"/>
-              <w:adjustRightInd w:val="0"/>
-              <w:spacing w:before="0" w:line="240" w:lineRule="auto"/>
-              <w:rPr>
-                <w:rFonts w:ascii="Cambria" w:hAnsi="Cambria" w:cs="BRH Malayalam Extra"/>
-                <w:color w:val="FF0000"/>
-                <w:szCs w:val="40"/>
-                <w:lang w:val="en-IN"/>
-              </w:rPr>
-            </w:pPr>
-            <w:bookmarkStart w:id="0" w:name="_Hlk162869066"/>
-            <w:r>
-              <w:rPr>
-                <w:rFonts w:ascii="BRH Devanagari Extra" w:hAnsi="BRH Devanagari Extra" w:cs="BRH Devanagari Extra"/>
-                <w:color w:val="000000"/>
-                <w:sz w:val="32"/>
-                <w:szCs w:val="32"/>
-                <w:highlight w:val="yellow"/>
-              </w:rPr>
-              <w:t>¶ÉlS</w:t>
-            </w:r>
-            <w:bookmarkEnd w:id="0"/>
-            <w:r>
-              <w:rPr>
-                <w:rFonts w:ascii="BRH Malayalam Extra" w:hAnsi="BRH Malayalam Extra" w:cs="BRH Devanagari Extra"/>
-                <w:color w:val="000000"/>
-                <w:szCs w:val="32"/>
-                <w:highlight w:val="yellow"/>
-              </w:rPr>
-              <w:t>–</w:t>
-            </w:r>
-            <w:r>
-              <w:rPr>
-                <w:rFonts w:ascii="BRH Malayalam Extra" w:hAnsi="BRH Malayalam Extra" w:cs="BRH Malayalam Extra"/>
-                <w:color w:val="000000"/>
-                <w:sz w:val="26"/>
-                <w:szCs w:val="32"/>
-                <w:lang w:val="en-IN"/>
-              </w:rPr>
-              <w:t xml:space="preserve"> </w:t>
-            </w:r>
-            <w:r>
-              <w:rPr>
-                <w:rFonts w:ascii="Cambria" w:hAnsi="Cambria" w:cs="BRH Malayalam Extra"/>
-                <w:color w:val="000000"/>
-                <w:sz w:val="26"/>
-                <w:szCs w:val="32"/>
-                <w:highlight w:val="yellow"/>
-                <w:lang w:val="en-IN"/>
-              </w:rPr>
-              <w:t>wrong spelling at various places</w:t>
-            </w:r>
-          </w:p>
-        </w:tc>
-        <w:tc>
-          <w:tcPr>
-            <w:tcW w:w="7371" w:type="dxa"/>
-            <w:tcBorders>
-              <w:top w:val="single" w:sz="4" w:space="0" w:color="000000"/>
-              <w:left w:val="single" w:sz="4" w:space="0" w:color="000000"/>
-              <w:bottom w:val="single" w:sz="4" w:space="0" w:color="000000"/>
-              <w:right w:val="single" w:sz="4" w:space="0" w:color="000000"/>
-            </w:tcBorders>
-          </w:tcPr>
-          <w:p>
-            <w:pPr>
-              <w:widowControl w:val="0"/>
-              <w:autoSpaceDE w:val="0"/>
-              <w:autoSpaceDN w:val="0"/>
-              <w:adjustRightInd w:val="0"/>
-              <w:spacing w:before="0" w:line="240" w:lineRule="auto"/>
-              <w:rPr>
-                <w:rFonts w:ascii="Cambria" w:hAnsi="Cambria" w:cs="BRH Malayalam Extra"/>
-                <w:color w:val="FF0000"/>
-                <w:szCs w:val="40"/>
-                <w:lang w:val="en-IN"/>
-              </w:rPr>
-            </w:pPr>
-            <w:bookmarkStart w:id="1" w:name="_Hlk162869089"/>
-            <w:r>
-              <w:rPr>
-                <w:rFonts w:ascii="BRH Devanagari Extra" w:hAnsi="BRH Devanagari Extra" w:cs="BRH Devanagari Extra"/>
-                <w:color w:val="000000"/>
-                <w:sz w:val="32"/>
-                <w:szCs w:val="32"/>
-                <w:highlight w:val="green"/>
-              </w:rPr>
-              <w:t>zNlS</w:t>
-            </w:r>
-            <w:bookmarkEnd w:id="1"/>
-            <w:r>
-              <w:rPr>
-                <w:rFonts w:ascii="BRH Malayalam Extra" w:hAnsi="BRH Malayalam Extra" w:cs="BRH Devanagari Extra"/>
-                <w:color w:val="000000"/>
-                <w:szCs w:val="32"/>
-              </w:rPr>
-              <w:t>–</w:t>
-            </w:r>
-            <w:r>
-              <w:rPr>
-                <w:rFonts w:ascii="BRH Malayalam Extra" w:hAnsi="BRH Malayalam Extra" w:cs="BRH Malayalam Extra"/>
-                <w:color w:val="000000"/>
-                <w:sz w:val="26"/>
-                <w:szCs w:val="32"/>
-                <w:lang w:val="en-IN"/>
-              </w:rPr>
-              <w:t xml:space="preserve">  </w:t>
-            </w:r>
-            <w:r>
-              <w:rPr>
-                <w:rFonts w:ascii="Cambria" w:hAnsi="Cambria" w:cs="BRH Malayalam Extra"/>
-                <w:color w:val="000000"/>
-                <w:sz w:val="26"/>
-                <w:szCs w:val="32"/>
-                <w:highlight w:val="green"/>
-                <w:lang w:val="en-IN"/>
-              </w:rPr>
-              <w:t>replaced with correct spelling at various places</w:t>
-            </w:r>
-          </w:p>
-        </w:tc>
-      </w:tr>
-      <w:tr>
-        <w:trPr>
-          <w:trHeight w:val="771"/>
-        </w:trPr>
-        <w:tc>
-          <w:tcPr>
-            <w:tcW w:w="7166" w:type="dxa"/>
-            <w:tcBorders>
-              <w:top w:val="single" w:sz="4" w:space="0" w:color="000000"/>
-              <w:left w:val="single" w:sz="4" w:space="0" w:color="000000"/>
-              <w:bottom w:val="single" w:sz="4" w:space="0" w:color="000000"/>
-              <w:right w:val="single" w:sz="4" w:space="0" w:color="000000"/>
-            </w:tcBorders>
-          </w:tcPr>
-          <w:p>
-            <w:pPr>
-              <w:widowControl w:val="0"/>
-              <w:autoSpaceDE w:val="0"/>
-              <w:autoSpaceDN w:val="0"/>
-              <w:adjustRightInd w:val="0"/>
-              <w:spacing w:before="0" w:line="240" w:lineRule="auto"/>
-              <w:rPr>
-                <w:rFonts w:cs="BRH Malayalam Extra"/>
-                <w:color w:val="FF0000"/>
-                <w:szCs w:val="40"/>
-              </w:rPr>
-            </w:pPr>
-            <w:r>
-              <w:rPr>
-                <w:rFonts w:ascii="BRH Devanagari Extra" w:hAnsi="BRH Devanagari Extra" w:cs="BRH Devanagari Extra"/>
-                <w:color w:val="000000"/>
-                <w:sz w:val="32"/>
-                <w:szCs w:val="32"/>
-                <w:highlight w:val="yellow"/>
-                <w:lang w:val="en-IN"/>
-              </w:rPr>
-              <w:t>¶É</w:t>
-            </w:r>
-            <w:r>
-              <w:rPr>
-                <w:rFonts w:ascii="BRH Malayalam Extra" w:hAnsi="BRH Malayalam Extra" w:cs="BRH Devanagari Extra"/>
-                <w:color w:val="000000"/>
-                <w:szCs w:val="32"/>
-                <w:highlight w:val="yellow"/>
-                <w:lang w:val="en-IN"/>
-              </w:rPr>
-              <w:t>–</w:t>
-            </w:r>
-            <w:r>
-              <w:rPr>
-                <w:rFonts w:ascii="BRH Devanagari Extra" w:hAnsi="BRH Devanagari Extra" w:cs="BRH Devanagari Extra"/>
-                <w:color w:val="000000"/>
-                <w:sz w:val="32"/>
-                <w:szCs w:val="32"/>
-                <w:highlight w:val="yellow"/>
-                <w:lang w:val="en-IN"/>
-              </w:rPr>
-              <w:t>ÌS</w:t>
-            </w:r>
-            <w:r>
-              <w:rPr>
-                <w:rFonts w:ascii="BRH Malayalam Extra" w:hAnsi="BRH Malayalam Extra" w:cs="BRH Malayalam Extra"/>
-                <w:color w:val="000000"/>
-                <w:sz w:val="32"/>
-                <w:szCs w:val="32"/>
-                <w:lang w:val="en-IN"/>
-              </w:rPr>
-              <w:t xml:space="preserve"> </w:t>
-            </w:r>
-            <w:r>
-              <w:rPr>
-                <w:rFonts w:ascii="Cambria" w:hAnsi="Cambria" w:cs="BRH Malayalam Extra"/>
-                <w:color w:val="000000"/>
-                <w:sz w:val="26"/>
-                <w:szCs w:val="32"/>
-                <w:highlight w:val="yellow"/>
-                <w:lang w:val="en-IN"/>
-              </w:rPr>
-              <w:t>wrong spelling at various places</w:t>
-            </w:r>
-          </w:p>
-        </w:tc>
-        <w:tc>
-          <w:tcPr>
-            <w:tcW w:w="7371" w:type="dxa"/>
-            <w:tcBorders>
-              <w:top w:val="single" w:sz="4" w:space="0" w:color="000000"/>
-              <w:left w:val="single" w:sz="4" w:space="0" w:color="000000"/>
-              <w:bottom w:val="single" w:sz="4" w:space="0" w:color="000000"/>
-              <w:right w:val="single" w:sz="4" w:space="0" w:color="000000"/>
-            </w:tcBorders>
-          </w:tcPr>
-          <w:p>
-            <w:pPr>
-              <w:widowControl w:val="0"/>
-              <w:autoSpaceDE w:val="0"/>
-              <w:autoSpaceDN w:val="0"/>
-              <w:adjustRightInd w:val="0"/>
-              <w:spacing w:before="0" w:line="240" w:lineRule="auto"/>
-              <w:rPr>
-                <w:rFonts w:cs="BRH Malayalam Extra"/>
-                <w:color w:val="FF0000"/>
-                <w:szCs w:val="40"/>
-              </w:rPr>
-            </w:pPr>
-            <w:r>
-              <w:rPr>
-                <w:rFonts w:ascii="BRH Devanagari Extra" w:hAnsi="BRH Devanagari Extra" w:cs="BRH Devanagari Extra"/>
-                <w:color w:val="000000"/>
-                <w:sz w:val="32"/>
-                <w:szCs w:val="32"/>
-                <w:highlight w:val="green"/>
-              </w:rPr>
-              <w:t>zN</w:t>
-            </w:r>
-            <w:r>
-              <w:rPr>
-                <w:rFonts w:ascii="BRH Malayalam Extra" w:hAnsi="BRH Malayalam Extra" w:cs="BRH Devanagari Extra"/>
-                <w:color w:val="000000"/>
-                <w:szCs w:val="32"/>
-                <w:highlight w:val="green"/>
-                <w:lang w:val="en-IN"/>
-              </w:rPr>
-              <w:t>–</w:t>
-            </w:r>
-            <w:r>
-              <w:rPr>
-                <w:rFonts w:ascii="BRH Devanagari Extra" w:hAnsi="BRH Devanagari Extra" w:cs="BRH Devanagari Extra"/>
-                <w:color w:val="000000"/>
-                <w:sz w:val="32"/>
-                <w:szCs w:val="32"/>
-                <w:highlight w:val="green"/>
-                <w:lang w:val="en-IN"/>
-              </w:rPr>
-              <w:t>ÌS</w:t>
-            </w:r>
-            <w:r>
-              <w:rPr>
-                <w:rFonts w:ascii="BRH Devanagari Extra" w:hAnsi="BRH Devanagari Extra" w:cs="BRH Devanagari Extra"/>
-                <w:color w:val="000000"/>
-                <w:sz w:val="32"/>
-                <w:szCs w:val="32"/>
-                <w:lang w:val="en-IN"/>
-              </w:rPr>
-              <w:t xml:space="preserve"> </w:t>
-            </w:r>
-            <w:r>
-              <w:rPr>
-                <w:rFonts w:ascii="Cambria" w:hAnsi="Cambria" w:cs="BRH Malayalam Extra"/>
-                <w:color w:val="000000"/>
-                <w:sz w:val="26"/>
-                <w:szCs w:val="32"/>
-                <w:highlight w:val="green"/>
-                <w:lang w:val="en-IN"/>
-              </w:rPr>
-              <w:t>replaced with correct spelling at various places</w:t>
-            </w:r>
-          </w:p>
-        </w:tc>
-      </w:tr>
-      <w:tr>
-        <w:trPr>
           <w:trHeight w:val="2026"/>
         </w:trPr>
         <w:tc>
@@ -2255,7 +1955,7 @@
                 <w:szCs w:val="32"/>
               </w:rPr>
             </w:pPr>
-            <w:bookmarkStart w:id="2" w:name="_Hlk162983024"/>
+            <w:bookmarkStart w:id="0" w:name="_Hlk162983024"/>
             <w:r>
               <w:rPr>
                 <w:rFonts w:ascii="Latha" w:hAnsi="Latha" w:cs="Latha"/>
@@ -2266,7 +1966,7 @@
               </w:rPr>
               <w:t>ஶா</w:t>
             </w:r>
-            <w:bookmarkEnd w:id="2"/>
+            <w:bookmarkEnd w:id="0"/>
             <w:r>
               <w:rPr>
                 <w:rFonts w:ascii="BRH Tamil Tab Extra" w:hAnsi="BRH Tamil Tab Extra" w:cs="Latha"/>
@@ -4289,7 +3989,6 @@
                 <w:szCs w:val="24"/>
                 <w:lang w:bidi="ta-IN"/>
               </w:rPr>
-              <w:lastRenderedPageBreak/>
               <w:t>(2</w:t>
             </w:r>
             <w:r>
@@ -4785,16 +4484,15 @@
                 <w:lang w:bidi="ta-IN"/>
               </w:rPr>
             </w:pPr>
-            <w:bookmarkStart w:id="3" w:name="_Hlk162983418"/>
-            <w:r>
-              <w:rPr>
-                <w:rFonts w:ascii="Latha" w:hAnsi="Latha" w:cs="Latha"/>
-                <w:b/>
-                <w:bCs/>
-                <w:szCs w:val="24"/>
-                <w:lang w:bidi="ta-IN"/>
-              </w:rPr>
-              <w:lastRenderedPageBreak/>
+            <w:bookmarkStart w:id="1" w:name="_Hlk162983418"/>
+            <w:r>
+              <w:rPr>
+                <w:rFonts w:ascii="Latha" w:hAnsi="Latha" w:cs="Latha"/>
+                <w:b/>
+                <w:bCs/>
+                <w:szCs w:val="24"/>
+                <w:lang w:bidi="ta-IN"/>
+              </w:rPr>
               <w:t>(</w:t>
             </w:r>
             <w:r>
@@ -6002,7 +5700,6 @@
                 <w:szCs w:val="24"/>
                 <w:lang w:bidi="ta-IN"/>
               </w:rPr>
-              <w:lastRenderedPageBreak/>
               <w:t>2</w:t>
             </w:r>
             <w:r>
@@ -6477,7 +6174,7 @@
               <w:t>|</w:t>
             </w:r>
           </w:p>
-          <w:bookmarkEnd w:id="3"/>
+          <w:bookmarkEnd w:id="1"/>
           <w:p>
             <w:pPr>
               <w:widowControl w:val="0"/>
@@ -8879,7 +8576,6 @@
                 <w:szCs w:val="24"/>
                 <w:lang w:bidi="ta-IN"/>
               </w:rPr>
-              <w:lastRenderedPageBreak/>
               <w:t>(4</w:t>
             </w:r>
             <w:r>
@@ -9272,7 +8968,6 @@
                 <w:szCs w:val="24"/>
                 <w:lang w:bidi="ta-IN"/>
               </w:rPr>
-              <w:lastRenderedPageBreak/>
               <w:t>(3</w:t>
             </w:r>
             <w:r>
@@ -11781,7 +11476,6 @@
                 <w:szCs w:val="24"/>
                 <w:lang w:bidi="ta-IN"/>
               </w:rPr>
-              <w:lastRenderedPageBreak/>
               <w:t>(4</w:t>
             </w:r>
             <w:r>
@@ -12190,6 +11884,7 @@
                 <w:szCs w:val="24"/>
                 <w:lang w:bidi="ta-IN"/>
               </w:rPr>
+              <w:lastRenderedPageBreak/>
               <w:t>(</w:t>
             </w:r>
             <w:r>
@@ -18487,7 +18182,6 @@
                 <w:szCs w:val="24"/>
                 <w:lang w:bidi="ta-IN"/>
               </w:rPr>
-              <w:lastRenderedPageBreak/>
               <w:t>(</w:t>
             </w:r>
             <w:r>
@@ -18779,6 +18473,7 @@
                 <w:cs/>
                 <w:lang w:bidi="ta-IN"/>
               </w:rPr>
+              <w:lastRenderedPageBreak/>
               <w:t>ஆதி</w:t>
             </w:r>
             <w:r>
@@ -20127,6 +19822,7 @@
                 <w:szCs w:val="24"/>
                 <w:lang w:bidi="ta-IN"/>
               </w:rPr>
+              <w:lastRenderedPageBreak/>
               <w:t>(</w:t>
             </w:r>
             <w:r>
@@ -20792,6 +20488,7 @@
                 <w:cs/>
                 <w:lang w:bidi="ta-IN"/>
               </w:rPr>
+              <w:lastRenderedPageBreak/>
               <w:t>மாதி</w:t>
             </w:r>
             <w:r>
@@ -21776,6 +21473,7 @@
                 <w:szCs w:val="24"/>
                 <w:lang w:bidi="ta-IN"/>
               </w:rPr>
+              <w:lastRenderedPageBreak/>
               <w:t>(2</w:t>
             </w:r>
             <w:r>
@@ -23733,7 +23431,7 @@
                 <w:szCs w:val="32"/>
               </w:rPr>
             </w:pPr>
-            <w:bookmarkStart w:id="4" w:name="_Hlk162985503"/>
+            <w:bookmarkStart w:id="2" w:name="_Hlk162985503"/>
             <w:r>
               <w:rPr>
                 <w:rFonts w:ascii="Latha" w:hAnsi="Latha" w:cs="Latha"/>
@@ -23744,7 +23442,7 @@
               </w:rPr>
               <w:t>அ</w:t>
             </w:r>
-            <w:bookmarkEnd w:id="4"/>
+            <w:bookmarkEnd w:id="2"/>
             <w:r>
               <w:rPr>
                 <w:rFonts w:ascii="BRH Tamil Tab Extra" w:hAnsi="BRH Tamil Tab Extra" w:cs="Latha"/>
@@ -24018,7 +23716,6 @@
                 <w:szCs w:val="24"/>
                 <w:lang w:bidi="ta-IN"/>
               </w:rPr>
-              <w:lastRenderedPageBreak/>
               <w:t>(2</w:t>
             </w:r>
             <w:r>
@@ -24470,6 +24167,7 @@
                 <w:szCs w:val="24"/>
                 <w:lang w:bidi="ta-IN"/>
               </w:rPr>
+              <w:lastRenderedPageBreak/>
               <w:t>(2</w:t>
             </w:r>
             <w:r>
@@ -24936,6 +24634,7 @@
                 <w:szCs w:val="24"/>
                 <w:lang w:bidi="ta-IN"/>
               </w:rPr>
+              <w:lastRenderedPageBreak/>
               <w:t>(3</w:t>
             </w:r>
             <w:r>
@@ -26798,39 +26497,14 @@
                 <w:lang w:bidi="ta-IN"/>
               </w:rPr>
             </w:pPr>
-          </w:p>
-          <w:p>
-            <w:pPr>
-              <w:autoSpaceDE w:val="0"/>
-              <w:autoSpaceDN w:val="0"/>
-              <w:adjustRightInd w:val="0"/>
-              <w:rPr>
-                <w:rFonts w:ascii="Latha" w:hAnsi="Latha" w:cs="Latha"/>
-                <w:szCs w:val="24"/>
-                <w:lang w:bidi="ta-IN"/>
-              </w:rPr>
-            </w:pPr>
-          </w:p>
-          <w:p>
-            <w:pPr>
-              <w:autoSpaceDE w:val="0"/>
-              <w:autoSpaceDN w:val="0"/>
-              <w:adjustRightInd w:val="0"/>
-              <w:rPr>
-                <w:rFonts w:ascii="Latha" w:hAnsi="Latha" w:cs="Latha"/>
-                <w:szCs w:val="24"/>
-                <w:lang w:bidi="ta-IN"/>
-              </w:rPr>
-            </w:pPr>
-            <w:r>
-              <w:rPr>
-                <w:rFonts w:ascii="Latha" w:hAnsi="Latha" w:cs="Latha"/>
-                <w:b/>
-                <w:bCs/>
-                <w:szCs w:val="24"/>
-                <w:lang w:bidi="ta-IN"/>
-              </w:rPr>
-              <w:lastRenderedPageBreak/>
+            <w:r>
+              <w:rPr>
+                <w:rFonts w:ascii="Latha" w:hAnsi="Latha" w:cs="Latha"/>
+                <w:b/>
+                <w:bCs/>
+                <w:szCs w:val="24"/>
+                <w:lang w:bidi="ta-IN"/>
+              </w:rPr>
               <w:t>(3</w:t>
             </w:r>
             <w:r>
@@ -27445,7 +27119,6 @@
                 <w:szCs w:val="24"/>
                 <w:lang w:bidi="ta-IN"/>
               </w:rPr>
-              <w:lastRenderedPageBreak/>
               <w:t>(3</w:t>
             </w:r>
             <w:r>
@@ -29221,39 +28894,14 @@
                 <w:lang w:bidi="ta-IN"/>
               </w:rPr>
             </w:pPr>
-          </w:p>
-          <w:p>
-            <w:pPr>
-              <w:autoSpaceDE w:val="0"/>
-              <w:autoSpaceDN w:val="0"/>
-              <w:adjustRightInd w:val="0"/>
-              <w:rPr>
-                <w:rFonts w:ascii="Latha" w:hAnsi="Latha" w:cs="Latha"/>
-                <w:szCs w:val="24"/>
-                <w:lang w:bidi="ta-IN"/>
-              </w:rPr>
-            </w:pPr>
-          </w:p>
-          <w:p>
-            <w:pPr>
-              <w:autoSpaceDE w:val="0"/>
-              <w:autoSpaceDN w:val="0"/>
-              <w:adjustRightInd w:val="0"/>
-              <w:rPr>
-                <w:rFonts w:ascii="Latha" w:hAnsi="Latha" w:cs="Latha"/>
-                <w:szCs w:val="24"/>
-                <w:lang w:bidi="ta-IN"/>
-              </w:rPr>
-            </w:pPr>
-            <w:r>
-              <w:rPr>
-                <w:rFonts w:ascii="Latha" w:hAnsi="Latha" w:cs="Latha"/>
-                <w:b/>
-                <w:bCs/>
-                <w:szCs w:val="24"/>
-                <w:lang w:bidi="ta-IN"/>
-              </w:rPr>
-              <w:lastRenderedPageBreak/>
+            <w:r>
+              <w:rPr>
+                <w:rFonts w:ascii="Latha" w:hAnsi="Latha" w:cs="Latha"/>
+                <w:b/>
+                <w:bCs/>
+                <w:szCs w:val="24"/>
+                <w:lang w:bidi="ta-IN"/>
+              </w:rPr>
               <w:t>(3</w:t>
             </w:r>
             <w:r>
@@ -29884,6 +29532,7 @@
                 <w:szCs w:val="24"/>
                 <w:lang w:bidi="ta-IN"/>
               </w:rPr>
+              <w:lastRenderedPageBreak/>
               <w:t>(</w:t>
             </w:r>
             <w:r>
@@ -33632,7 +33281,6 @@
                 <w:szCs w:val="24"/>
                 <w:lang w:bidi="ta-IN"/>
               </w:rPr>
-              <w:lastRenderedPageBreak/>
               <w:t>(3</w:t>
             </w:r>
             <w:r>
@@ -34298,16 +33946,15 @@
                 <w:lang w:bidi="ta-IN"/>
               </w:rPr>
             </w:pPr>
-            <w:bookmarkStart w:id="5" w:name="_Hlk162986874"/>
-            <w:r>
-              <w:rPr>
-                <w:rFonts w:ascii="Latha" w:hAnsi="Latha" w:cs="Latha"/>
-                <w:b/>
-                <w:bCs/>
-                <w:szCs w:val="24"/>
-                <w:lang w:bidi="ta-IN"/>
-              </w:rPr>
-              <w:lastRenderedPageBreak/>
+            <w:bookmarkStart w:id="3" w:name="_Hlk162986874"/>
+            <w:r>
+              <w:rPr>
+                <w:rFonts w:ascii="Latha" w:hAnsi="Latha" w:cs="Latha"/>
+                <w:b/>
+                <w:bCs/>
+                <w:szCs w:val="24"/>
+                <w:lang w:bidi="ta-IN"/>
+              </w:rPr>
               <w:t>(3</w:t>
             </w:r>
             <w:r>
@@ -35031,7 +34678,6 @@
                 <w:szCs w:val="24"/>
                 <w:lang w:bidi="ta-IN"/>
               </w:rPr>
-              <w:lastRenderedPageBreak/>
               <w:t>(3</w:t>
             </w:r>
             <w:r>
@@ -35681,7 +35327,7 @@
               <w:t xml:space="preserve"> |</w:t>
             </w:r>
           </w:p>
-          <w:bookmarkEnd w:id="5"/>
+          <w:bookmarkEnd w:id="3"/>
           <w:p>
             <w:pPr>
               <w:widowControl w:val="0"/>
@@ -38948,10 +38594,9 @@
               <w:adjustRightInd w:val="0"/>
               <w:spacing w:before="0" w:line="240" w:lineRule="auto"/>
               <w:rPr>
-                <w:rFonts w:ascii="BRH Devanagari Extra" w:hAnsi="BRH Devanagari Extra" w:cs="BRH Devanagari Extra"/>
-                <w:color w:val="000000"/>
-                <w:sz w:val="32"/>
-                <w:szCs w:val="32"/>
+                <w:rFonts w:ascii="Latha" w:hAnsi="Latha" w:cs="Latha"/>
+                <w:szCs w:val="24"/>
+                <w:lang w:bidi="ta-IN"/>
               </w:rPr>
             </w:pPr>
             <w:r>
@@ -39276,7 +38921,6 @@
                 <w:cs/>
                 <w:lang w:bidi="ta-IN"/>
               </w:rPr>
-              <w:lastRenderedPageBreak/>
               <w:t>ஸ</w:t>
             </w:r>
             <w:r>
@@ -39770,23 +39414,58 @@
           </w:p>
           <w:p>
             <w:pPr>
+              <w:widowControl w:val="0"/>
               <w:autoSpaceDE w:val="0"/>
               <w:autoSpaceDN w:val="0"/>
               <w:adjustRightInd w:val="0"/>
-              <w:rPr>
-                <w:rFonts w:ascii="Latha" w:hAnsi="Latha" w:cs="Latha"/>
+              <w:spacing w:before="0" w:line="240" w:lineRule="auto"/>
+              <w:rPr>
+                <w:rFonts w:ascii="Latha" w:hAnsi="Latha" w:cs="Latha"/>
+                <w:b/>
+                <w:bCs/>
                 <w:szCs w:val="24"/>
                 <w:lang w:bidi="ta-IN"/>
               </w:rPr>
             </w:pPr>
-            <w:r>
-              <w:rPr>
-                <w:rFonts w:ascii="Latha" w:hAnsi="Latha" w:cs="Latha"/>
-                <w:b/>
-                <w:bCs/>
-                <w:szCs w:val="24"/>
-                <w:lang w:bidi="ta-IN"/>
-              </w:rPr>
+          </w:p>
+          <w:p>
+            <w:pPr>
+              <w:widowControl w:val="0"/>
+              <w:autoSpaceDE w:val="0"/>
+              <w:autoSpaceDN w:val="0"/>
+              <w:adjustRightInd w:val="0"/>
+              <w:spacing w:before="0" w:line="240" w:lineRule="auto"/>
+              <w:rPr>
+                <w:rFonts w:ascii="Latha" w:hAnsi="Latha" w:cs="Latha"/>
+                <w:b/>
+                <w:bCs/>
+                <w:szCs w:val="24"/>
+                <w:lang w:bidi="ta-IN"/>
+              </w:rPr>
+            </w:pPr>
+          </w:p>
+          <w:p>
+            <w:pPr>
+              <w:widowControl w:val="0"/>
+              <w:autoSpaceDE w:val="0"/>
+              <w:autoSpaceDN w:val="0"/>
+              <w:adjustRightInd w:val="0"/>
+              <w:spacing w:before="0" w:line="240" w:lineRule="auto"/>
+              <w:rPr>
+                <w:rFonts w:ascii="Latha" w:hAnsi="Latha" w:cs="Latha"/>
+                <w:szCs w:val="24"/>
+                <w:lang w:bidi="ta-IN"/>
+              </w:rPr>
+            </w:pPr>
+            <w:r>
+              <w:rPr>
+                <w:rFonts w:ascii="Latha" w:hAnsi="Latha" w:cs="Latha"/>
+                <w:b/>
+                <w:bCs/>
+                <w:szCs w:val="24"/>
+                <w:lang w:bidi="ta-IN"/>
+              </w:rPr>
+              <w:lastRenderedPageBreak/>
               <w:t>(2</w:t>
             </w:r>
             <w:r>
@@ -42718,741 +42397,754 @@
               <w:adjustRightInd w:val="0"/>
               <w:spacing w:before="0" w:line="240" w:lineRule="auto"/>
               <w:rPr>
+                <w:rFonts w:ascii="Latha" w:hAnsi="Latha" w:cs="Latha"/>
+                <w:szCs w:val="24"/>
+                <w:lang w:bidi="ta-IN"/>
+              </w:rPr>
+            </w:pPr>
+            <w:r>
+              <w:rPr>
+                <w:rFonts w:ascii="Latha" w:hAnsi="Latha" w:cs="Latha"/>
+                <w:szCs w:val="24"/>
+                <w:cs/>
+                <w:lang w:bidi="ta-IN"/>
+              </w:rPr>
+              <w:t>ஸ்வ</w:t>
+            </w:r>
+            <w:r>
+              <w:rPr>
+                <w:rFonts w:ascii="BRH Tamil Tab Extra" w:hAnsi="BRH Tamil Tab Extra" w:cs="Latha"/>
+                <w:b/>
+                <w:bCs/>
+                <w:szCs w:val="28"/>
+                <w:lang w:bidi="ta-IN"/>
+              </w:rPr>
+              <w:t>…</w:t>
+            </w:r>
+            <w:r>
+              <w:rPr>
+                <w:rFonts w:ascii="Latha" w:hAnsi="Latha" w:cs="Latha"/>
+                <w:szCs w:val="24"/>
+                <w:cs/>
+                <w:lang w:bidi="ta-IN"/>
+              </w:rPr>
+              <w:t>னீ</w:t>
+            </w:r>
+            <w:r>
+              <w:rPr>
+                <w:rFonts w:ascii="BRH Tamil Tab Extra" w:hAnsi="BRH Tamil Tab Extra" w:cs="Latha"/>
+                <w:b/>
+                <w:bCs/>
+                <w:szCs w:val="28"/>
+                <w:highlight w:val="green"/>
+                <w:lang w:bidi="ta-IN"/>
+              </w:rPr>
+              <w:t>…</w:t>
+            </w:r>
+            <w:r>
+              <w:rPr>
+                <w:rFonts w:ascii="Latha" w:hAnsi="Latha" w:cs="Latha"/>
+                <w:szCs w:val="24"/>
+                <w:highlight w:val="green"/>
+                <w:cs/>
+                <w:lang w:bidi="ta-IN"/>
+              </w:rPr>
+              <w:t>க</w:t>
+            </w:r>
+            <w:r>
+              <w:rPr>
+                <w:rFonts w:ascii="BRH Tamil Tab Extra" w:hAnsi="BRH Tamil Tab Extra" w:cs="Latha"/>
+                <w:b/>
+                <w:bCs/>
+                <w:szCs w:val="28"/>
+                <w:lang w:bidi="ta-IN"/>
+              </w:rPr>
+              <w:t>…</w:t>
+            </w:r>
+            <w:r>
+              <w:rPr>
+                <w:rFonts w:ascii="Latha" w:hAnsi="Latha" w:cs="Latha"/>
+                <w:szCs w:val="24"/>
+                <w:cs/>
+                <w:lang w:bidi="ta-IN"/>
+              </w:rPr>
+              <w:t xml:space="preserve"> ஸ</w:t>
+            </w:r>
+            <w:r>
+              <w:rPr>
+                <w:rFonts w:ascii="BRH Tamil Tab Extra" w:hAnsi="BRH Tamil Tab Extra" w:cs="Latha"/>
+                <w:b/>
+                <w:bCs/>
+                <w:szCs w:val="28"/>
+                <w:lang w:bidi="ta-IN"/>
+              </w:rPr>
+              <w:t>…</w:t>
+            </w:r>
+            <w:r>
+              <w:rPr>
+                <w:rFonts w:ascii="Latha" w:hAnsi="Latha" w:cs="Latha"/>
+                <w:szCs w:val="24"/>
+                <w:cs/>
+                <w:lang w:bidi="ta-IN"/>
+              </w:rPr>
+              <w:t>ந்த்</w:t>
+            </w:r>
+            <w:r>
+              <w:rPr>
+                <w:rFonts w:ascii="Latha" w:hAnsi="Latha" w:cs="Latha"/>
+                <w:b/>
+                <w:bCs/>
+                <w:position w:val="-12"/>
+                <w:szCs w:val="24"/>
+                <w:cs/>
+                <w:lang w:bidi="ta-IN"/>
+              </w:rPr>
+              <w:t>3</w:t>
+            </w:r>
+            <w:r>
+              <w:rPr>
+                <w:rFonts w:ascii="Latha" w:hAnsi="Latha" w:cs="Latha"/>
+                <w:b/>
+                <w:bCs/>
+                <w:i/>
+                <w:iCs/>
+                <w:szCs w:val="24"/>
+                <w:cs/>
+                <w:lang w:bidi="ta-IN"/>
+              </w:rPr>
+              <w:t>ரு</w:t>
+            </w:r>
+            <w:r>
+              <w:rPr>
+                <w:rFonts w:ascii="Latha" w:hAnsi="Latha" w:cs="Latha"/>
+                <w:szCs w:val="24"/>
+                <w:cs/>
+                <w:lang w:bidi="ta-IN"/>
+              </w:rPr>
+              <w:t>க்</w:t>
+            </w:r>
+            <w:r>
+              <w:rPr>
+                <w:rFonts w:ascii="Latha" w:hAnsi="Latha" w:cs="Latha"/>
+                <w:b/>
+                <w:bCs/>
+                <w:position w:val="-12"/>
+                <w:szCs w:val="24"/>
+                <w:cs/>
+                <w:lang w:bidi="ta-IN"/>
+              </w:rPr>
+              <w:t>2</w:t>
+            </w:r>
+            <w:r>
+              <w:rPr>
+                <w:rFonts w:ascii="Latha" w:hAnsi="Latha" w:cs="Latha"/>
+                <w:szCs w:val="24"/>
+                <w:cs/>
+                <w:lang w:bidi="ta-IN"/>
+              </w:rPr>
+              <w:t xml:space="preserve"> ஸ</w:t>
+            </w:r>
+            <w:r>
+              <w:rPr>
+                <w:rFonts w:ascii="BRH Tamil Tab Extra" w:hAnsi="BRH Tamil Tab Extra" w:cs="Latha"/>
+                <w:b/>
+                <w:bCs/>
+                <w:szCs w:val="28"/>
+                <w:lang w:bidi="ta-IN"/>
+              </w:rPr>
+              <w:t>…</w:t>
+            </w:r>
+            <w:r>
+              <w:rPr>
+                <w:rFonts w:ascii="Latha" w:hAnsi="Latha" w:cs="Latha"/>
+                <w:szCs w:val="24"/>
+                <w:cs/>
+                <w:lang w:bidi="ta-IN"/>
+              </w:rPr>
+              <w:t>ந்த்</w:t>
+            </w:r>
+            <w:r>
+              <w:rPr>
+                <w:rFonts w:ascii="Latha" w:hAnsi="Latha" w:cs="Latha"/>
+                <w:b/>
+                <w:bCs/>
+                <w:position w:val="-12"/>
+                <w:szCs w:val="24"/>
+                <w:cs/>
+                <w:lang w:bidi="ta-IN"/>
+              </w:rPr>
+              <w:t>3</w:t>
+            </w:r>
+            <w:r>
+              <w:rPr>
+                <w:rFonts w:ascii="Latha" w:hAnsi="Latha" w:cs="Latha"/>
+                <w:b/>
+                <w:bCs/>
+                <w:i/>
+                <w:iCs/>
+                <w:szCs w:val="24"/>
+                <w:cs/>
+                <w:lang w:bidi="ta-IN"/>
+              </w:rPr>
+              <w:t>ரு</w:t>
+            </w:r>
+            <w:r>
+              <w:rPr>
+                <w:rFonts w:ascii="Latha" w:hAnsi="Latha" w:cs="Latha"/>
+                <w:szCs w:val="24"/>
+                <w:cs/>
+                <w:lang w:bidi="ta-IN"/>
+              </w:rPr>
+              <w:t>க்</w:t>
+            </w:r>
+            <w:r>
+              <w:rPr>
+                <w:rFonts w:ascii="Latha" w:hAnsi="Latha" w:cs="Latha"/>
+                <w:b/>
+                <w:bCs/>
+                <w:position w:val="-12"/>
+                <w:szCs w:val="24"/>
+                <w:cs/>
+                <w:lang w:bidi="ta-IN"/>
+              </w:rPr>
+              <w:t>2</w:t>
+            </w:r>
+            <w:r>
+              <w:rPr>
+                <w:rFonts w:ascii="Latha" w:hAnsi="Latha" w:cs="Latha"/>
+                <w:szCs w:val="24"/>
+                <w:cs/>
+                <w:lang w:bidi="ta-IN"/>
+              </w:rPr>
+              <w:t xml:space="preserve"> ஸ்வ</w:t>
+            </w:r>
+            <w:r>
+              <w:rPr>
+                <w:rFonts w:ascii="BRH Tamil Tab Extra" w:hAnsi="BRH Tamil Tab Extra" w:cs="Latha"/>
+                <w:b/>
+                <w:bCs/>
+                <w:szCs w:val="28"/>
+                <w:highlight w:val="green"/>
+                <w:lang w:bidi="ta-IN"/>
+              </w:rPr>
+              <w:t>†</w:t>
+            </w:r>
+            <w:r>
+              <w:rPr>
+                <w:rFonts w:ascii="Latha" w:hAnsi="Latha" w:cs="Latha"/>
+                <w:szCs w:val="24"/>
+                <w:highlight w:val="green"/>
+                <w:cs/>
+                <w:lang w:bidi="ta-IN"/>
+              </w:rPr>
+              <w:t>னீ</w:t>
+            </w:r>
+            <w:r>
+              <w:rPr>
+                <w:rFonts w:ascii="Latha" w:hAnsi="Latha" w:cs="Latha"/>
+                <w:szCs w:val="24"/>
+                <w:cs/>
+                <w:lang w:bidi="ta-IN"/>
+              </w:rPr>
+              <w:t xml:space="preserve">க </w:t>
+            </w:r>
+            <w:r>
+              <w:rPr>
+                <w:rFonts w:ascii="Latha" w:hAnsi="Latha" w:cs="Latha"/>
+                <w:szCs w:val="24"/>
+                <w:highlight w:val="green"/>
+                <w:cs/>
+                <w:lang w:bidi="ta-IN"/>
+              </w:rPr>
+              <w:t>ஸ்வனீக</w:t>
+            </w:r>
+            <w:r>
+              <w:rPr>
+                <w:rFonts w:ascii="Latha" w:hAnsi="Latha" w:cs="Latha"/>
+                <w:szCs w:val="24"/>
+                <w:cs/>
+                <w:lang w:bidi="ta-IN"/>
+              </w:rPr>
+              <w:t xml:space="preserve"> </w:t>
+            </w:r>
+            <w:r>
+              <w:rPr>
+                <w:rFonts w:ascii="Latha" w:hAnsi="Latha" w:cs="Latha"/>
+                <w:szCs w:val="24"/>
+                <w:lang w:bidi="ta-IN"/>
+              </w:rPr>
+              <w:br/>
+            </w:r>
+            <w:r>
+              <w:rPr>
+                <w:rFonts w:ascii="Latha" w:hAnsi="Latha" w:cs="Latha"/>
+                <w:szCs w:val="24"/>
+                <w:cs/>
+                <w:lang w:bidi="ta-IN"/>
+              </w:rPr>
+              <w:t>ஸ</w:t>
+            </w:r>
+            <w:r>
+              <w:rPr>
+                <w:rFonts w:ascii="BRH Tamil Tab Extra" w:hAnsi="BRH Tamil Tab Extra" w:cs="Latha"/>
+                <w:b/>
+                <w:bCs/>
+                <w:szCs w:val="28"/>
+                <w:lang w:bidi="ta-IN"/>
+              </w:rPr>
+              <w:t>…</w:t>
+            </w:r>
+            <w:r>
+              <w:rPr>
+                <w:rFonts w:ascii="Latha" w:hAnsi="Latha" w:cs="Latha"/>
+                <w:szCs w:val="24"/>
+                <w:cs/>
+                <w:lang w:bidi="ta-IN"/>
+              </w:rPr>
+              <w:t>ந்த்</w:t>
+            </w:r>
+            <w:r>
+              <w:rPr>
+                <w:rFonts w:ascii="Latha" w:hAnsi="Latha" w:cs="Latha"/>
+                <w:b/>
+                <w:bCs/>
+                <w:position w:val="-12"/>
+                <w:szCs w:val="24"/>
+                <w:cs/>
+                <w:lang w:bidi="ta-IN"/>
+              </w:rPr>
+              <w:t>3</w:t>
+            </w:r>
+            <w:r>
+              <w:rPr>
+                <w:rFonts w:ascii="Latha" w:hAnsi="Latha" w:cs="Latha"/>
+                <w:b/>
+                <w:bCs/>
+                <w:i/>
+                <w:iCs/>
+                <w:szCs w:val="24"/>
+                <w:cs/>
+                <w:lang w:bidi="ta-IN"/>
+              </w:rPr>
+              <w:t>ரு</w:t>
+            </w:r>
+            <w:r>
+              <w:rPr>
+                <w:rFonts w:ascii="Latha" w:hAnsi="Latha" w:cs="Latha"/>
+                <w:szCs w:val="24"/>
+                <w:cs/>
+                <w:lang w:bidi="ta-IN"/>
+              </w:rPr>
+              <w:t>க்</w:t>
+            </w:r>
+            <w:r>
+              <w:rPr>
+                <w:rFonts w:ascii="Latha" w:hAnsi="Latha" w:cs="Latha"/>
+                <w:b/>
+                <w:bCs/>
+                <w:position w:val="-12"/>
+                <w:szCs w:val="24"/>
+                <w:cs/>
+                <w:lang w:bidi="ta-IN"/>
+              </w:rPr>
+              <w:t>3</w:t>
+            </w:r>
+            <w:r>
+              <w:rPr>
+                <w:rFonts w:ascii="Latha" w:hAnsi="Latha" w:cs="Latha"/>
+                <w:szCs w:val="24"/>
+                <w:cs/>
+                <w:lang w:bidi="ta-IN"/>
+              </w:rPr>
+              <w:t xml:space="preserve"> கோ</w:t>
+            </w:r>
+            <w:r>
+              <w:rPr>
+                <w:rFonts w:ascii="BRH Tamil Tab Extra" w:hAnsi="BRH Tamil Tab Extra" w:cs="Latha"/>
+                <w:b/>
+                <w:bCs/>
+                <w:szCs w:val="28"/>
+                <w:lang w:bidi="ta-IN"/>
+              </w:rPr>
+              <w:t>…</w:t>
+            </w:r>
+            <w:r>
+              <w:rPr>
+                <w:rFonts w:ascii="Latha" w:hAnsi="Latha" w:cs="Latha"/>
+                <w:b/>
+                <w:bCs/>
+                <w:position w:val="-12"/>
+                <w:szCs w:val="24"/>
+                <w:cs/>
+                <w:lang w:bidi="ta-IN"/>
+              </w:rPr>
+              <w:t>4</w:t>
+            </w:r>
+            <w:r>
+              <w:rPr>
+                <w:rFonts w:ascii="Latha" w:hAnsi="Latha" w:cs="Latha"/>
+                <w:szCs w:val="24"/>
+                <w:cs/>
+                <w:lang w:bidi="ta-IN"/>
+              </w:rPr>
+              <w:t>ரஸ்ய</w:t>
+            </w:r>
+            <w:r>
+              <w:rPr>
+                <w:rFonts w:ascii="BRH Tamil Tab Extra" w:hAnsi="BRH Tamil Tab Extra" w:cs="Latha"/>
+                <w:b/>
+                <w:bCs/>
+                <w:szCs w:val="28"/>
+                <w:lang w:bidi="ta-IN"/>
+              </w:rPr>
+              <w:t>†</w:t>
+            </w:r>
+            <w:r>
+              <w:rPr>
+                <w:rFonts w:ascii="Latha" w:hAnsi="Latha" w:cs="Latha"/>
+                <w:szCs w:val="24"/>
+                <w:lang w:bidi="ta-IN"/>
+              </w:rPr>
+              <w:t xml:space="preserve"> </w:t>
+            </w:r>
+            <w:r>
+              <w:rPr>
+                <w:rFonts w:ascii="Latha" w:hAnsi="Latha" w:cs="Latha"/>
+                <w:szCs w:val="24"/>
+                <w:cs/>
+                <w:lang w:bidi="ta-IN"/>
+              </w:rPr>
+              <w:t>கோ</w:t>
+            </w:r>
+            <w:r>
+              <w:rPr>
+                <w:rFonts w:ascii="BRH Tamil Tab Extra" w:hAnsi="BRH Tamil Tab Extra" w:cs="Latha"/>
+                <w:b/>
+                <w:bCs/>
+                <w:szCs w:val="28"/>
+                <w:lang w:bidi="ta-IN"/>
+              </w:rPr>
+              <w:t>…</w:t>
+            </w:r>
+            <w:r>
+              <w:rPr>
+                <w:rFonts w:ascii="Latha" w:hAnsi="Latha" w:cs="Latha"/>
+                <w:b/>
+                <w:bCs/>
+                <w:position w:val="-12"/>
+                <w:szCs w:val="24"/>
+                <w:cs/>
+                <w:lang w:bidi="ta-IN"/>
+              </w:rPr>
+              <w:t>4</w:t>
+            </w:r>
+            <w:r>
+              <w:rPr>
+                <w:rFonts w:ascii="Latha" w:hAnsi="Latha" w:cs="Latha"/>
+                <w:szCs w:val="24"/>
+                <w:cs/>
+                <w:lang w:bidi="ta-IN"/>
+              </w:rPr>
+              <w:t>ரஸ்ய</w:t>
+            </w:r>
+            <w:r>
+              <w:rPr>
+                <w:rFonts w:ascii="BRH Tamil Tab Extra" w:hAnsi="BRH Tamil Tab Extra" w:cs="Latha"/>
+                <w:b/>
+                <w:bCs/>
+                <w:szCs w:val="28"/>
+                <w:lang w:bidi="ta-IN"/>
+              </w:rPr>
+              <w:t>†</w:t>
+            </w:r>
+            <w:r>
+              <w:rPr>
+                <w:rFonts w:ascii="Latha" w:hAnsi="Latha" w:cs="Latha"/>
+                <w:szCs w:val="24"/>
+                <w:lang w:bidi="ta-IN"/>
+              </w:rPr>
+              <w:t xml:space="preserve"> </w:t>
+            </w:r>
+            <w:r>
+              <w:rPr>
+                <w:rFonts w:ascii="Latha" w:hAnsi="Latha" w:cs="Latha"/>
+                <w:szCs w:val="24"/>
+                <w:cs/>
+                <w:lang w:bidi="ta-IN"/>
+              </w:rPr>
+              <w:t>ஸ</w:t>
+            </w:r>
+            <w:r>
+              <w:rPr>
+                <w:rFonts w:ascii="BRH Tamil Tab Extra" w:hAnsi="BRH Tamil Tab Extra" w:cs="Latha"/>
+                <w:b/>
+                <w:bCs/>
+                <w:szCs w:val="28"/>
+                <w:lang w:bidi="ta-IN"/>
+              </w:rPr>
+              <w:t>…</w:t>
+            </w:r>
+            <w:r>
+              <w:rPr>
+                <w:rFonts w:ascii="Latha" w:hAnsi="Latha" w:cs="Latha"/>
+                <w:szCs w:val="24"/>
+                <w:cs/>
+                <w:lang w:bidi="ta-IN"/>
+              </w:rPr>
+              <w:t>ந்த்</w:t>
+            </w:r>
+            <w:r>
+              <w:rPr>
+                <w:rFonts w:ascii="Latha" w:hAnsi="Latha" w:cs="Latha"/>
+                <w:b/>
+                <w:bCs/>
+                <w:position w:val="-12"/>
+                <w:szCs w:val="24"/>
+                <w:cs/>
+                <w:lang w:bidi="ta-IN"/>
+              </w:rPr>
+              <w:t>3</w:t>
+            </w:r>
+            <w:r>
+              <w:rPr>
+                <w:rFonts w:ascii="Latha" w:hAnsi="Latha" w:cs="Latha"/>
+                <w:b/>
+                <w:bCs/>
+                <w:i/>
+                <w:iCs/>
+                <w:szCs w:val="24"/>
+                <w:cs/>
+                <w:lang w:bidi="ta-IN"/>
+              </w:rPr>
+              <w:t>ரு</w:t>
+            </w:r>
+            <w:r>
+              <w:rPr>
+                <w:rFonts w:ascii="Latha" w:hAnsi="Latha" w:cs="Latha"/>
+                <w:szCs w:val="24"/>
+                <w:cs/>
+                <w:lang w:bidi="ta-IN"/>
+              </w:rPr>
+              <w:t>க்</w:t>
+            </w:r>
+            <w:r>
+              <w:rPr>
+                <w:rFonts w:ascii="Latha" w:hAnsi="Latha" w:cs="Latha"/>
+                <w:b/>
+                <w:bCs/>
+                <w:position w:val="-12"/>
+                <w:szCs w:val="24"/>
+                <w:cs/>
+                <w:lang w:bidi="ta-IN"/>
+              </w:rPr>
+              <w:t>2</w:t>
+            </w:r>
+            <w:r>
+              <w:rPr>
+                <w:rFonts w:ascii="Latha" w:hAnsi="Latha" w:cs="Latha"/>
+                <w:szCs w:val="24"/>
+                <w:cs/>
+                <w:lang w:bidi="ta-IN"/>
+              </w:rPr>
+              <w:t xml:space="preserve"> ஸ்வ</w:t>
+            </w:r>
+            <w:r>
+              <w:rPr>
+                <w:rFonts w:ascii="BRH Tamil Tab Extra" w:hAnsi="BRH Tamil Tab Extra" w:cs="Latha"/>
+                <w:b/>
+                <w:bCs/>
+                <w:szCs w:val="28"/>
+                <w:highlight w:val="yellow"/>
+                <w:lang w:bidi="ta-IN"/>
+              </w:rPr>
+              <w:t>†</w:t>
+            </w:r>
+            <w:r>
+              <w:rPr>
+                <w:rFonts w:ascii="Latha" w:hAnsi="Latha" w:cs="Latha"/>
+                <w:szCs w:val="24"/>
+                <w:highlight w:val="green"/>
+                <w:cs/>
+                <w:lang w:bidi="ta-IN"/>
+              </w:rPr>
+              <w:t>னீக</w:t>
+            </w:r>
+            <w:r>
+              <w:rPr>
+                <w:rFonts w:ascii="Latha" w:hAnsi="Latha" w:cs="Latha"/>
+                <w:szCs w:val="24"/>
+                <w:cs/>
+                <w:lang w:bidi="ta-IN"/>
+              </w:rPr>
+              <w:t xml:space="preserve"> ஸ்வ</w:t>
+            </w:r>
+            <w:r>
+              <w:rPr>
+                <w:rFonts w:ascii="BRH Tamil Tab Extra" w:hAnsi="BRH Tamil Tab Extra" w:cs="Latha"/>
+                <w:b/>
+                <w:bCs/>
+                <w:szCs w:val="28"/>
+                <w:lang w:bidi="ta-IN"/>
+              </w:rPr>
+              <w:t>†</w:t>
+            </w:r>
+            <w:r>
+              <w:rPr>
+                <w:rFonts w:ascii="Latha" w:hAnsi="Latha" w:cs="Latha"/>
+                <w:szCs w:val="24"/>
+                <w:highlight w:val="green"/>
+                <w:cs/>
+                <w:lang w:bidi="ta-IN"/>
+              </w:rPr>
+              <w:t>னீக</w:t>
+            </w:r>
+            <w:r>
+              <w:rPr>
+                <w:rFonts w:ascii="Latha" w:hAnsi="Latha" w:cs="Latha"/>
+                <w:szCs w:val="24"/>
+                <w:cs/>
+                <w:lang w:bidi="ta-IN"/>
+              </w:rPr>
+              <w:t xml:space="preserve"> ஸ</w:t>
+            </w:r>
+            <w:r>
+              <w:rPr>
+                <w:rFonts w:ascii="BRH Tamil Tab Extra" w:hAnsi="BRH Tamil Tab Extra" w:cs="Latha"/>
+                <w:b/>
+                <w:bCs/>
+                <w:szCs w:val="28"/>
+                <w:lang w:bidi="ta-IN"/>
+              </w:rPr>
+              <w:t>…</w:t>
+            </w:r>
+            <w:r>
+              <w:rPr>
+                <w:rFonts w:ascii="Latha" w:hAnsi="Latha" w:cs="Latha"/>
+                <w:szCs w:val="24"/>
+                <w:cs/>
+                <w:lang w:bidi="ta-IN"/>
+              </w:rPr>
+              <w:t>ந்த்</w:t>
+            </w:r>
+            <w:r>
+              <w:rPr>
+                <w:rFonts w:ascii="Latha" w:hAnsi="Latha" w:cs="Latha"/>
+                <w:b/>
+                <w:bCs/>
+                <w:position w:val="-12"/>
+                <w:szCs w:val="24"/>
+                <w:cs/>
+                <w:lang w:bidi="ta-IN"/>
+              </w:rPr>
+              <w:t>3</w:t>
+            </w:r>
+            <w:r>
+              <w:rPr>
+                <w:rFonts w:ascii="Latha" w:hAnsi="Latha" w:cs="Latha"/>
+                <w:b/>
+                <w:bCs/>
+                <w:i/>
+                <w:iCs/>
+                <w:szCs w:val="24"/>
+                <w:cs/>
+                <w:lang w:bidi="ta-IN"/>
+              </w:rPr>
+              <w:t>ரு</w:t>
+            </w:r>
+            <w:r>
+              <w:rPr>
+                <w:rFonts w:ascii="Latha" w:hAnsi="Latha" w:cs="Latha"/>
+                <w:szCs w:val="24"/>
+                <w:cs/>
+                <w:lang w:bidi="ta-IN"/>
+              </w:rPr>
+              <w:t>க்</w:t>
+            </w:r>
+            <w:r>
+              <w:rPr>
+                <w:rFonts w:ascii="Latha" w:hAnsi="Latha" w:cs="Latha"/>
+                <w:b/>
+                <w:bCs/>
+                <w:position w:val="-12"/>
+                <w:szCs w:val="24"/>
+                <w:cs/>
+                <w:lang w:bidi="ta-IN"/>
+              </w:rPr>
+              <w:t>3</w:t>
+            </w:r>
+            <w:r>
+              <w:rPr>
+                <w:rFonts w:ascii="Latha" w:hAnsi="Latha" w:cs="Latha"/>
+                <w:szCs w:val="24"/>
+                <w:cs/>
+                <w:lang w:bidi="ta-IN"/>
+              </w:rPr>
+              <w:t xml:space="preserve"> கோ</w:t>
+            </w:r>
+            <w:r>
+              <w:rPr>
+                <w:rFonts w:ascii="BRH Tamil Tab Extra" w:hAnsi="BRH Tamil Tab Extra" w:cs="Latha"/>
+                <w:b/>
+                <w:bCs/>
+                <w:szCs w:val="28"/>
+                <w:lang w:bidi="ta-IN"/>
+              </w:rPr>
+              <w:t>…</w:t>
+            </w:r>
+            <w:r>
+              <w:rPr>
+                <w:rFonts w:ascii="Latha" w:hAnsi="Latha" w:cs="Latha"/>
+                <w:b/>
+                <w:bCs/>
+                <w:position w:val="-12"/>
+                <w:szCs w:val="24"/>
+                <w:cs/>
+                <w:lang w:bidi="ta-IN"/>
+              </w:rPr>
+              <w:t>4</w:t>
+            </w:r>
+            <w:r>
+              <w:rPr>
+                <w:rFonts w:ascii="Latha" w:hAnsi="Latha" w:cs="Latha"/>
+                <w:szCs w:val="24"/>
+                <w:cs/>
+                <w:lang w:bidi="ta-IN"/>
+              </w:rPr>
+              <w:t>ரஸ்ய</w:t>
+            </w:r>
+            <w:r>
+              <w:rPr>
+                <w:rFonts w:ascii="BRH Tamil Tab Extra" w:hAnsi="BRH Tamil Tab Extra" w:cs="Latha"/>
+                <w:b/>
+                <w:bCs/>
+                <w:szCs w:val="28"/>
+                <w:lang w:bidi="ta-IN"/>
+              </w:rPr>
+              <w:t>†</w:t>
+            </w:r>
+            <w:r>
+              <w:rPr>
+                <w:rFonts w:ascii="Latha" w:hAnsi="Latha" w:cs="Latha"/>
+                <w:szCs w:val="24"/>
+                <w:lang w:bidi="ta-IN"/>
+              </w:rPr>
+              <w:t xml:space="preserve"> |</w:t>
+            </w:r>
+          </w:p>
+          <w:p>
+            <w:pPr>
+              <w:widowControl w:val="0"/>
+              <w:autoSpaceDE w:val="0"/>
+              <w:autoSpaceDN w:val="0"/>
+              <w:adjustRightInd w:val="0"/>
+              <w:spacing w:before="0" w:line="240" w:lineRule="auto"/>
+              <w:rPr>
                 <w:rFonts w:ascii="BRH Devanagari Extra" w:hAnsi="BRH Devanagari Extra" w:cs="BRH Devanagari Extra"/>
                 <w:color w:val="000000"/>
                 <w:sz w:val="32"/>
                 <w:szCs w:val="32"/>
               </w:rPr>
             </w:pPr>
-            <w:r>
-              <w:rPr>
-                <w:rFonts w:ascii="Latha" w:hAnsi="Latha" w:cs="Latha"/>
-                <w:szCs w:val="24"/>
-                <w:cs/>
-                <w:lang w:bidi="ta-IN"/>
-              </w:rPr>
-              <w:t>ஸ்வ</w:t>
-            </w:r>
-            <w:r>
-              <w:rPr>
-                <w:rFonts w:ascii="BRH Tamil Tab Extra" w:hAnsi="BRH Tamil Tab Extra" w:cs="Latha"/>
-                <w:b/>
-                <w:bCs/>
-                <w:szCs w:val="28"/>
-                <w:lang w:bidi="ta-IN"/>
-              </w:rPr>
-              <w:t>…</w:t>
-            </w:r>
-            <w:r>
-              <w:rPr>
-                <w:rFonts w:ascii="Latha" w:hAnsi="Latha" w:cs="Latha"/>
-                <w:szCs w:val="24"/>
-                <w:cs/>
-                <w:lang w:bidi="ta-IN"/>
-              </w:rPr>
-              <w:t>னீ</w:t>
-            </w:r>
-            <w:r>
-              <w:rPr>
-                <w:rFonts w:ascii="BRH Tamil Tab Extra" w:hAnsi="BRH Tamil Tab Extra" w:cs="Latha"/>
-                <w:b/>
-                <w:bCs/>
-                <w:szCs w:val="28"/>
-                <w:highlight w:val="green"/>
-                <w:lang w:bidi="ta-IN"/>
-              </w:rPr>
-              <w:t>…</w:t>
-            </w:r>
-            <w:r>
-              <w:rPr>
-                <w:rFonts w:ascii="Latha" w:hAnsi="Latha" w:cs="Latha"/>
-                <w:szCs w:val="24"/>
-                <w:highlight w:val="green"/>
-                <w:cs/>
-                <w:lang w:bidi="ta-IN"/>
-              </w:rPr>
-              <w:t>க</w:t>
-            </w:r>
-            <w:r>
-              <w:rPr>
-                <w:rFonts w:ascii="BRH Tamil Tab Extra" w:hAnsi="BRH Tamil Tab Extra" w:cs="Latha"/>
-                <w:b/>
-                <w:bCs/>
-                <w:szCs w:val="28"/>
-                <w:lang w:bidi="ta-IN"/>
-              </w:rPr>
-              <w:t>…</w:t>
-            </w:r>
-            <w:r>
-              <w:rPr>
-                <w:rFonts w:ascii="Latha" w:hAnsi="Latha" w:cs="Latha"/>
-                <w:szCs w:val="24"/>
-                <w:cs/>
-                <w:lang w:bidi="ta-IN"/>
-              </w:rPr>
-              <w:t xml:space="preserve"> ஸ</w:t>
-            </w:r>
-            <w:r>
-              <w:rPr>
-                <w:rFonts w:ascii="BRH Tamil Tab Extra" w:hAnsi="BRH Tamil Tab Extra" w:cs="Latha"/>
-                <w:b/>
-                <w:bCs/>
-                <w:szCs w:val="28"/>
-                <w:lang w:bidi="ta-IN"/>
-              </w:rPr>
-              <w:t>…</w:t>
-            </w:r>
-            <w:r>
-              <w:rPr>
-                <w:rFonts w:ascii="Latha" w:hAnsi="Latha" w:cs="Latha"/>
-                <w:szCs w:val="24"/>
-                <w:cs/>
-                <w:lang w:bidi="ta-IN"/>
-              </w:rPr>
-              <w:t>ந்த்</w:t>
-            </w:r>
-            <w:r>
-              <w:rPr>
-                <w:rFonts w:ascii="Latha" w:hAnsi="Latha" w:cs="Latha"/>
-                <w:b/>
-                <w:bCs/>
-                <w:position w:val="-12"/>
-                <w:szCs w:val="24"/>
-                <w:cs/>
-                <w:lang w:bidi="ta-IN"/>
-              </w:rPr>
-              <w:t>3</w:t>
-            </w:r>
-            <w:r>
-              <w:rPr>
-                <w:rFonts w:ascii="Latha" w:hAnsi="Latha" w:cs="Latha"/>
-                <w:b/>
-                <w:bCs/>
-                <w:i/>
-                <w:iCs/>
-                <w:szCs w:val="24"/>
-                <w:cs/>
-                <w:lang w:bidi="ta-IN"/>
-              </w:rPr>
-              <w:t>ரு</w:t>
-            </w:r>
-            <w:r>
-              <w:rPr>
-                <w:rFonts w:ascii="Latha" w:hAnsi="Latha" w:cs="Latha"/>
-                <w:szCs w:val="24"/>
-                <w:cs/>
-                <w:lang w:bidi="ta-IN"/>
-              </w:rPr>
-              <w:t>க்</w:t>
-            </w:r>
-            <w:r>
-              <w:rPr>
-                <w:rFonts w:ascii="Latha" w:hAnsi="Latha" w:cs="Latha"/>
-                <w:b/>
-                <w:bCs/>
-                <w:position w:val="-12"/>
-                <w:szCs w:val="24"/>
-                <w:cs/>
-                <w:lang w:bidi="ta-IN"/>
-              </w:rPr>
-              <w:t>2</w:t>
-            </w:r>
-            <w:r>
-              <w:rPr>
-                <w:rFonts w:ascii="Latha" w:hAnsi="Latha" w:cs="Latha"/>
-                <w:szCs w:val="24"/>
-                <w:cs/>
-                <w:lang w:bidi="ta-IN"/>
-              </w:rPr>
-              <w:t xml:space="preserve"> ஸ</w:t>
-            </w:r>
-            <w:r>
-              <w:rPr>
-                <w:rFonts w:ascii="BRH Tamil Tab Extra" w:hAnsi="BRH Tamil Tab Extra" w:cs="Latha"/>
-                <w:b/>
-                <w:bCs/>
-                <w:szCs w:val="28"/>
-                <w:lang w:bidi="ta-IN"/>
-              </w:rPr>
-              <w:t>…</w:t>
-            </w:r>
-            <w:r>
-              <w:rPr>
-                <w:rFonts w:ascii="Latha" w:hAnsi="Latha" w:cs="Latha"/>
-                <w:szCs w:val="24"/>
-                <w:cs/>
-                <w:lang w:bidi="ta-IN"/>
-              </w:rPr>
-              <w:t>ந்த்</w:t>
-            </w:r>
-            <w:r>
-              <w:rPr>
-                <w:rFonts w:ascii="Latha" w:hAnsi="Latha" w:cs="Latha"/>
-                <w:b/>
-                <w:bCs/>
-                <w:position w:val="-12"/>
-                <w:szCs w:val="24"/>
-                <w:cs/>
-                <w:lang w:bidi="ta-IN"/>
-              </w:rPr>
-              <w:t>3</w:t>
-            </w:r>
-            <w:r>
-              <w:rPr>
-                <w:rFonts w:ascii="Latha" w:hAnsi="Latha" w:cs="Latha"/>
-                <w:b/>
-                <w:bCs/>
-                <w:i/>
-                <w:iCs/>
-                <w:szCs w:val="24"/>
-                <w:cs/>
-                <w:lang w:bidi="ta-IN"/>
-              </w:rPr>
-              <w:t>ரு</w:t>
-            </w:r>
-            <w:r>
-              <w:rPr>
-                <w:rFonts w:ascii="Latha" w:hAnsi="Latha" w:cs="Latha"/>
-                <w:szCs w:val="24"/>
-                <w:cs/>
-                <w:lang w:bidi="ta-IN"/>
-              </w:rPr>
-              <w:t>க்</w:t>
-            </w:r>
-            <w:r>
-              <w:rPr>
-                <w:rFonts w:ascii="Latha" w:hAnsi="Latha" w:cs="Latha"/>
-                <w:b/>
-                <w:bCs/>
-                <w:position w:val="-12"/>
-                <w:szCs w:val="24"/>
-                <w:cs/>
-                <w:lang w:bidi="ta-IN"/>
-              </w:rPr>
-              <w:t>2</w:t>
-            </w:r>
-            <w:r>
-              <w:rPr>
-                <w:rFonts w:ascii="Latha" w:hAnsi="Latha" w:cs="Latha"/>
-                <w:szCs w:val="24"/>
-                <w:cs/>
-                <w:lang w:bidi="ta-IN"/>
-              </w:rPr>
-              <w:t xml:space="preserve"> ஸ்வ</w:t>
-            </w:r>
-            <w:r>
-              <w:rPr>
-                <w:rFonts w:ascii="BRH Tamil Tab Extra" w:hAnsi="BRH Tamil Tab Extra" w:cs="Latha"/>
-                <w:b/>
-                <w:bCs/>
-                <w:szCs w:val="28"/>
-                <w:highlight w:val="green"/>
-                <w:lang w:bidi="ta-IN"/>
-              </w:rPr>
-              <w:t>†</w:t>
-            </w:r>
-            <w:r>
-              <w:rPr>
-                <w:rFonts w:ascii="Latha" w:hAnsi="Latha" w:cs="Latha"/>
-                <w:szCs w:val="24"/>
-                <w:highlight w:val="green"/>
-                <w:cs/>
-                <w:lang w:bidi="ta-IN"/>
-              </w:rPr>
-              <w:t>னீ</w:t>
-            </w:r>
-            <w:r>
-              <w:rPr>
-                <w:rFonts w:ascii="Latha" w:hAnsi="Latha" w:cs="Latha"/>
-                <w:szCs w:val="24"/>
-                <w:cs/>
-                <w:lang w:bidi="ta-IN"/>
-              </w:rPr>
-              <w:t xml:space="preserve">க </w:t>
-            </w:r>
-            <w:r>
-              <w:rPr>
-                <w:rFonts w:ascii="Latha" w:hAnsi="Latha" w:cs="Latha"/>
-                <w:szCs w:val="24"/>
-                <w:highlight w:val="green"/>
-                <w:cs/>
-                <w:lang w:bidi="ta-IN"/>
-              </w:rPr>
-              <w:t>ஸ்வனீக</w:t>
-            </w:r>
-            <w:r>
-              <w:rPr>
-                <w:rFonts w:ascii="Latha" w:hAnsi="Latha" w:cs="Latha"/>
-                <w:szCs w:val="24"/>
-                <w:cs/>
-                <w:lang w:bidi="ta-IN"/>
-              </w:rPr>
-              <w:t xml:space="preserve"> </w:t>
-            </w:r>
-            <w:r>
-              <w:rPr>
-                <w:rFonts w:ascii="Latha" w:hAnsi="Latha" w:cs="Latha"/>
-                <w:szCs w:val="24"/>
-                <w:lang w:bidi="ta-IN"/>
-              </w:rPr>
-              <w:br/>
-            </w:r>
-            <w:r>
-              <w:rPr>
-                <w:rFonts w:ascii="Latha" w:hAnsi="Latha" w:cs="Latha"/>
-                <w:szCs w:val="24"/>
-                <w:cs/>
-                <w:lang w:bidi="ta-IN"/>
-              </w:rPr>
-              <w:lastRenderedPageBreak/>
-              <w:t>ஸ</w:t>
-            </w:r>
-            <w:r>
-              <w:rPr>
-                <w:rFonts w:ascii="BRH Tamil Tab Extra" w:hAnsi="BRH Tamil Tab Extra" w:cs="Latha"/>
-                <w:b/>
-                <w:bCs/>
-                <w:szCs w:val="28"/>
-                <w:lang w:bidi="ta-IN"/>
-              </w:rPr>
-              <w:t>…</w:t>
-            </w:r>
-            <w:r>
-              <w:rPr>
-                <w:rFonts w:ascii="Latha" w:hAnsi="Latha" w:cs="Latha"/>
-                <w:szCs w:val="24"/>
-                <w:cs/>
-                <w:lang w:bidi="ta-IN"/>
-              </w:rPr>
-              <w:t>ந்த்</w:t>
-            </w:r>
-            <w:r>
-              <w:rPr>
-                <w:rFonts w:ascii="Latha" w:hAnsi="Latha" w:cs="Latha"/>
-                <w:b/>
-                <w:bCs/>
-                <w:position w:val="-12"/>
-                <w:szCs w:val="24"/>
-                <w:cs/>
-                <w:lang w:bidi="ta-IN"/>
-              </w:rPr>
-              <w:t>3</w:t>
-            </w:r>
-            <w:r>
-              <w:rPr>
-                <w:rFonts w:ascii="Latha" w:hAnsi="Latha" w:cs="Latha"/>
-                <w:b/>
-                <w:bCs/>
-                <w:i/>
-                <w:iCs/>
-                <w:szCs w:val="24"/>
-                <w:cs/>
-                <w:lang w:bidi="ta-IN"/>
-              </w:rPr>
-              <w:t>ரு</w:t>
-            </w:r>
-            <w:r>
-              <w:rPr>
-                <w:rFonts w:ascii="Latha" w:hAnsi="Latha" w:cs="Latha"/>
-                <w:szCs w:val="24"/>
-                <w:cs/>
-                <w:lang w:bidi="ta-IN"/>
-              </w:rPr>
-              <w:t>க்</w:t>
-            </w:r>
-            <w:r>
-              <w:rPr>
-                <w:rFonts w:ascii="Latha" w:hAnsi="Latha" w:cs="Latha"/>
-                <w:b/>
-                <w:bCs/>
-                <w:position w:val="-12"/>
-                <w:szCs w:val="24"/>
-                <w:cs/>
-                <w:lang w:bidi="ta-IN"/>
-              </w:rPr>
-              <w:t>3</w:t>
-            </w:r>
-            <w:r>
-              <w:rPr>
-                <w:rFonts w:ascii="Latha" w:hAnsi="Latha" w:cs="Latha"/>
-                <w:szCs w:val="24"/>
-                <w:cs/>
-                <w:lang w:bidi="ta-IN"/>
-              </w:rPr>
-              <w:t xml:space="preserve"> கோ</w:t>
-            </w:r>
-            <w:r>
-              <w:rPr>
-                <w:rFonts w:ascii="BRH Tamil Tab Extra" w:hAnsi="BRH Tamil Tab Extra" w:cs="Latha"/>
-                <w:b/>
-                <w:bCs/>
-                <w:szCs w:val="28"/>
-                <w:lang w:bidi="ta-IN"/>
-              </w:rPr>
-              <w:t>…</w:t>
-            </w:r>
-            <w:r>
-              <w:rPr>
-                <w:rFonts w:ascii="Latha" w:hAnsi="Latha" w:cs="Latha"/>
-                <w:b/>
-                <w:bCs/>
-                <w:position w:val="-12"/>
-                <w:szCs w:val="24"/>
-                <w:cs/>
-                <w:lang w:bidi="ta-IN"/>
-              </w:rPr>
-              <w:t>4</w:t>
-            </w:r>
-            <w:r>
-              <w:rPr>
-                <w:rFonts w:ascii="Latha" w:hAnsi="Latha" w:cs="Latha"/>
-                <w:szCs w:val="24"/>
-                <w:cs/>
-                <w:lang w:bidi="ta-IN"/>
-              </w:rPr>
-              <w:t>ரஸ்ய</w:t>
-            </w:r>
-            <w:r>
-              <w:rPr>
-                <w:rFonts w:ascii="BRH Tamil Tab Extra" w:hAnsi="BRH Tamil Tab Extra" w:cs="Latha"/>
-                <w:b/>
-                <w:bCs/>
-                <w:szCs w:val="28"/>
-                <w:lang w:bidi="ta-IN"/>
-              </w:rPr>
-              <w:t>†</w:t>
-            </w:r>
-            <w:r>
-              <w:rPr>
-                <w:rFonts w:ascii="Latha" w:hAnsi="Latha" w:cs="Latha"/>
-                <w:szCs w:val="24"/>
-                <w:lang w:bidi="ta-IN"/>
-              </w:rPr>
-              <w:t xml:space="preserve"> </w:t>
-            </w:r>
-            <w:r>
-              <w:rPr>
-                <w:rFonts w:ascii="Latha" w:hAnsi="Latha" w:cs="Latha"/>
-                <w:szCs w:val="24"/>
-                <w:cs/>
-                <w:lang w:bidi="ta-IN"/>
-              </w:rPr>
-              <w:t>கோ</w:t>
-            </w:r>
-            <w:r>
-              <w:rPr>
-                <w:rFonts w:ascii="BRH Tamil Tab Extra" w:hAnsi="BRH Tamil Tab Extra" w:cs="Latha"/>
-                <w:b/>
-                <w:bCs/>
-                <w:szCs w:val="28"/>
-                <w:lang w:bidi="ta-IN"/>
-              </w:rPr>
-              <w:t>…</w:t>
-            </w:r>
-            <w:r>
-              <w:rPr>
-                <w:rFonts w:ascii="Latha" w:hAnsi="Latha" w:cs="Latha"/>
-                <w:b/>
-                <w:bCs/>
-                <w:position w:val="-12"/>
-                <w:szCs w:val="24"/>
-                <w:cs/>
-                <w:lang w:bidi="ta-IN"/>
-              </w:rPr>
-              <w:t>4</w:t>
-            </w:r>
-            <w:r>
-              <w:rPr>
-                <w:rFonts w:ascii="Latha" w:hAnsi="Latha" w:cs="Latha"/>
-                <w:szCs w:val="24"/>
-                <w:cs/>
-                <w:lang w:bidi="ta-IN"/>
-              </w:rPr>
-              <w:t>ரஸ்ய</w:t>
-            </w:r>
-            <w:r>
-              <w:rPr>
-                <w:rFonts w:ascii="BRH Tamil Tab Extra" w:hAnsi="BRH Tamil Tab Extra" w:cs="Latha"/>
-                <w:b/>
-                <w:bCs/>
-                <w:szCs w:val="28"/>
-                <w:lang w:bidi="ta-IN"/>
-              </w:rPr>
-              <w:t>†</w:t>
-            </w:r>
-            <w:r>
-              <w:rPr>
-                <w:rFonts w:ascii="Latha" w:hAnsi="Latha" w:cs="Latha"/>
-                <w:szCs w:val="24"/>
-                <w:lang w:bidi="ta-IN"/>
-              </w:rPr>
-              <w:t xml:space="preserve"> </w:t>
-            </w:r>
-            <w:r>
-              <w:rPr>
-                <w:rFonts w:ascii="Latha" w:hAnsi="Latha" w:cs="Latha"/>
-                <w:szCs w:val="24"/>
-                <w:cs/>
-                <w:lang w:bidi="ta-IN"/>
-              </w:rPr>
-              <w:t>ஸ</w:t>
-            </w:r>
-            <w:r>
-              <w:rPr>
-                <w:rFonts w:ascii="BRH Tamil Tab Extra" w:hAnsi="BRH Tamil Tab Extra" w:cs="Latha"/>
-                <w:b/>
-                <w:bCs/>
-                <w:szCs w:val="28"/>
-                <w:lang w:bidi="ta-IN"/>
-              </w:rPr>
-              <w:t>…</w:t>
-            </w:r>
-            <w:r>
-              <w:rPr>
-                <w:rFonts w:ascii="Latha" w:hAnsi="Latha" w:cs="Latha"/>
-                <w:szCs w:val="24"/>
-                <w:cs/>
-                <w:lang w:bidi="ta-IN"/>
-              </w:rPr>
-              <w:t>ந்த்</w:t>
-            </w:r>
-            <w:r>
-              <w:rPr>
-                <w:rFonts w:ascii="Latha" w:hAnsi="Latha" w:cs="Latha"/>
-                <w:b/>
-                <w:bCs/>
-                <w:position w:val="-12"/>
-                <w:szCs w:val="24"/>
-                <w:cs/>
-                <w:lang w:bidi="ta-IN"/>
-              </w:rPr>
-              <w:t>3</w:t>
-            </w:r>
-            <w:r>
-              <w:rPr>
-                <w:rFonts w:ascii="Latha" w:hAnsi="Latha" w:cs="Latha"/>
-                <w:b/>
-                <w:bCs/>
-                <w:i/>
-                <w:iCs/>
-                <w:szCs w:val="24"/>
-                <w:cs/>
-                <w:lang w:bidi="ta-IN"/>
-              </w:rPr>
-              <w:t>ரு</w:t>
-            </w:r>
-            <w:r>
-              <w:rPr>
-                <w:rFonts w:ascii="Latha" w:hAnsi="Latha" w:cs="Latha"/>
-                <w:szCs w:val="24"/>
-                <w:cs/>
-                <w:lang w:bidi="ta-IN"/>
-              </w:rPr>
-              <w:t>க்</w:t>
-            </w:r>
-            <w:r>
-              <w:rPr>
-                <w:rFonts w:ascii="Latha" w:hAnsi="Latha" w:cs="Latha"/>
-                <w:b/>
-                <w:bCs/>
-                <w:position w:val="-12"/>
-                <w:szCs w:val="24"/>
-                <w:cs/>
-                <w:lang w:bidi="ta-IN"/>
-              </w:rPr>
-              <w:t>2</w:t>
-            </w:r>
-            <w:r>
-              <w:rPr>
-                <w:rFonts w:ascii="Latha" w:hAnsi="Latha" w:cs="Latha"/>
-                <w:szCs w:val="24"/>
-                <w:cs/>
-                <w:lang w:bidi="ta-IN"/>
-              </w:rPr>
-              <w:t xml:space="preserve"> ஸ்வ</w:t>
-            </w:r>
-            <w:r>
-              <w:rPr>
-                <w:rFonts w:ascii="BRH Tamil Tab Extra" w:hAnsi="BRH Tamil Tab Extra" w:cs="Latha"/>
-                <w:b/>
-                <w:bCs/>
-                <w:szCs w:val="28"/>
-                <w:highlight w:val="yellow"/>
-                <w:lang w:bidi="ta-IN"/>
-              </w:rPr>
-              <w:t>†</w:t>
-            </w:r>
-            <w:r>
-              <w:rPr>
-                <w:rFonts w:ascii="Latha" w:hAnsi="Latha" w:cs="Latha"/>
-                <w:szCs w:val="24"/>
-                <w:highlight w:val="green"/>
-                <w:cs/>
-                <w:lang w:bidi="ta-IN"/>
-              </w:rPr>
-              <w:t>னீக</w:t>
-            </w:r>
-            <w:r>
-              <w:rPr>
-                <w:rFonts w:ascii="Latha" w:hAnsi="Latha" w:cs="Latha"/>
-                <w:szCs w:val="24"/>
-                <w:cs/>
-                <w:lang w:bidi="ta-IN"/>
-              </w:rPr>
-              <w:t xml:space="preserve"> ஸ்வ</w:t>
-            </w:r>
-            <w:r>
-              <w:rPr>
-                <w:rFonts w:ascii="BRH Tamil Tab Extra" w:hAnsi="BRH Tamil Tab Extra" w:cs="Latha"/>
-                <w:b/>
-                <w:bCs/>
-                <w:szCs w:val="28"/>
-                <w:lang w:bidi="ta-IN"/>
-              </w:rPr>
-              <w:t>†</w:t>
-            </w:r>
-            <w:r>
-              <w:rPr>
-                <w:rFonts w:ascii="Latha" w:hAnsi="Latha" w:cs="Latha"/>
-                <w:szCs w:val="24"/>
-                <w:highlight w:val="green"/>
-                <w:cs/>
-                <w:lang w:bidi="ta-IN"/>
-              </w:rPr>
-              <w:t>னீக</w:t>
-            </w:r>
-            <w:r>
-              <w:rPr>
-                <w:rFonts w:ascii="Latha" w:hAnsi="Latha" w:cs="Latha"/>
-                <w:szCs w:val="24"/>
-                <w:cs/>
-                <w:lang w:bidi="ta-IN"/>
-              </w:rPr>
-              <w:t xml:space="preserve"> ஸ</w:t>
-            </w:r>
-            <w:r>
-              <w:rPr>
-                <w:rFonts w:ascii="BRH Tamil Tab Extra" w:hAnsi="BRH Tamil Tab Extra" w:cs="Latha"/>
-                <w:b/>
-                <w:bCs/>
-                <w:szCs w:val="28"/>
-                <w:lang w:bidi="ta-IN"/>
-              </w:rPr>
-              <w:t>…</w:t>
-            </w:r>
-            <w:r>
-              <w:rPr>
-                <w:rFonts w:ascii="Latha" w:hAnsi="Latha" w:cs="Latha"/>
-                <w:szCs w:val="24"/>
-                <w:cs/>
-                <w:lang w:bidi="ta-IN"/>
-              </w:rPr>
-              <w:t>ந்த்</w:t>
-            </w:r>
-            <w:r>
-              <w:rPr>
-                <w:rFonts w:ascii="Latha" w:hAnsi="Latha" w:cs="Latha"/>
-                <w:b/>
-                <w:bCs/>
-                <w:position w:val="-12"/>
-                <w:szCs w:val="24"/>
-                <w:cs/>
-                <w:lang w:bidi="ta-IN"/>
-              </w:rPr>
-              <w:t>3</w:t>
-            </w:r>
-            <w:r>
-              <w:rPr>
-                <w:rFonts w:ascii="Latha" w:hAnsi="Latha" w:cs="Latha"/>
-                <w:b/>
-                <w:bCs/>
-                <w:i/>
-                <w:iCs/>
-                <w:szCs w:val="24"/>
-                <w:cs/>
-                <w:lang w:bidi="ta-IN"/>
-              </w:rPr>
-              <w:t>ரு</w:t>
-            </w:r>
-            <w:r>
-              <w:rPr>
-                <w:rFonts w:ascii="Latha" w:hAnsi="Latha" w:cs="Latha"/>
-                <w:szCs w:val="24"/>
-                <w:cs/>
-                <w:lang w:bidi="ta-IN"/>
-              </w:rPr>
-              <w:t>க்</w:t>
-            </w:r>
-            <w:r>
-              <w:rPr>
-                <w:rFonts w:ascii="Latha" w:hAnsi="Latha" w:cs="Latha"/>
-                <w:b/>
-                <w:bCs/>
-                <w:position w:val="-12"/>
-                <w:szCs w:val="24"/>
-                <w:cs/>
-                <w:lang w:bidi="ta-IN"/>
-              </w:rPr>
-              <w:t>3</w:t>
-            </w:r>
-            <w:r>
-              <w:rPr>
-                <w:rFonts w:ascii="Latha" w:hAnsi="Latha" w:cs="Latha"/>
-                <w:szCs w:val="24"/>
-                <w:cs/>
-                <w:lang w:bidi="ta-IN"/>
-              </w:rPr>
-              <w:t xml:space="preserve"> கோ</w:t>
-            </w:r>
-            <w:r>
-              <w:rPr>
-                <w:rFonts w:ascii="BRH Tamil Tab Extra" w:hAnsi="BRH Tamil Tab Extra" w:cs="Latha"/>
-                <w:b/>
-                <w:bCs/>
-                <w:szCs w:val="28"/>
-                <w:lang w:bidi="ta-IN"/>
-              </w:rPr>
-              <w:t>…</w:t>
-            </w:r>
-            <w:r>
-              <w:rPr>
-                <w:rFonts w:ascii="Latha" w:hAnsi="Latha" w:cs="Latha"/>
-                <w:b/>
-                <w:bCs/>
-                <w:position w:val="-12"/>
-                <w:szCs w:val="24"/>
-                <w:cs/>
-                <w:lang w:bidi="ta-IN"/>
-              </w:rPr>
-              <w:t>4</w:t>
-            </w:r>
-            <w:r>
-              <w:rPr>
-                <w:rFonts w:ascii="Latha" w:hAnsi="Latha" w:cs="Latha"/>
-                <w:szCs w:val="24"/>
-                <w:cs/>
-                <w:lang w:bidi="ta-IN"/>
-              </w:rPr>
-              <w:t>ரஸ்ய</w:t>
-            </w:r>
-            <w:r>
-              <w:rPr>
-                <w:rFonts w:ascii="BRH Tamil Tab Extra" w:hAnsi="BRH Tamil Tab Extra" w:cs="Latha"/>
-                <w:b/>
-                <w:bCs/>
-                <w:szCs w:val="28"/>
-                <w:lang w:bidi="ta-IN"/>
-              </w:rPr>
-              <w:t>†</w:t>
-            </w:r>
-            <w:r>
-              <w:rPr>
-                <w:rFonts w:ascii="Latha" w:hAnsi="Latha" w:cs="Latha"/>
-                <w:szCs w:val="24"/>
-                <w:lang w:bidi="ta-IN"/>
-              </w:rPr>
-              <w:t xml:space="preserve"> |</w:t>
-            </w:r>
           </w:p>
           <w:p>
             <w:pPr>
@@ -43473,6 +43165,7 @@
                 <w:szCs w:val="24"/>
                 <w:lang w:bidi="ta-IN"/>
               </w:rPr>
+              <w:lastRenderedPageBreak/>
               <w:t>(2</w:t>
             </w:r>
             <w:r>
@@ -44672,7 +44365,7 @@
               </w:rPr>
               <w:t>ரு</w:t>
             </w:r>
-            <w:bookmarkStart w:id="6" w:name="_Hlk162990936"/>
+            <w:bookmarkStart w:id="4" w:name="_Hlk162990936"/>
             <w:r>
               <w:rPr>
                 <w:rFonts w:ascii="Latha" w:hAnsi="Latha" w:cs="Latha" w:hint="cs"/>
@@ -44683,7 +44376,7 @@
               </w:rPr>
               <w:t>கி</w:t>
             </w:r>
-            <w:bookmarkEnd w:id="6"/>
+            <w:bookmarkEnd w:id="4"/>
             <w:r>
               <w:rPr>
                 <w:rFonts w:ascii="Latha" w:hAnsi="Latha" w:cs="Latha"/>
@@ -46873,7 +46566,7 @@
               </w:rPr>
               <w:t>…</w:t>
             </w:r>
-            <w:bookmarkStart w:id="7" w:name="_Hlk162991129"/>
+            <w:bookmarkStart w:id="5" w:name="_Hlk162991129"/>
             <w:r>
               <w:rPr>
                 <w:rFonts w:ascii="Latha" w:hAnsi="Latha" w:cs="Latha"/>
@@ -46883,7 +46576,7 @@
               </w:rPr>
               <w:t>யு</w:t>
             </w:r>
-            <w:bookmarkEnd w:id="7"/>
+            <w:bookmarkEnd w:id="5"/>
             <w:r>
               <w:rPr>
                 <w:rFonts w:ascii="Latha" w:hAnsi="Latha" w:cs="Latha"/>
@@ -47664,6 +47357,18 @@
                 <w:lang w:bidi="ta-IN"/>
               </w:rPr>
             </w:pPr>
+          </w:p>
+          <w:p>
+            <w:pPr>
+              <w:autoSpaceDE w:val="0"/>
+              <w:autoSpaceDN w:val="0"/>
+              <w:adjustRightInd w:val="0"/>
+              <w:rPr>
+                <w:rFonts w:ascii="Latha" w:hAnsi="Latha" w:cs="Latha"/>
+                <w:szCs w:val="24"/>
+                <w:lang w:bidi="ta-IN"/>
+              </w:rPr>
+            </w:pPr>
             <w:r>
               <w:rPr>
                 <w:rFonts w:ascii="Latha" w:hAnsi="Latha" w:cs="Latha"/>
@@ -48439,7 +48144,7 @@
                 <w:lang w:bidi="ta-IN"/>
               </w:rPr>
             </w:pPr>
-            <w:bookmarkStart w:id="8" w:name="_Hlk162991425"/>
+            <w:bookmarkStart w:id="6" w:name="_Hlk162991425"/>
             <w:r>
               <w:rPr>
                 <w:rFonts w:ascii="Latha" w:hAnsi="Latha" w:cs="Latha"/>
@@ -48772,10 +48477,9 @@
               <w:adjustRightInd w:val="0"/>
               <w:spacing w:before="0" w:line="240" w:lineRule="auto"/>
               <w:rPr>
-                <w:rFonts w:ascii="BRH Devanagari Extra" w:hAnsi="BRH Devanagari Extra" w:cs="BRH Devanagari Extra"/>
-                <w:color w:val="000000"/>
-                <w:sz w:val="32"/>
-                <w:szCs w:val="32"/>
+                <w:rFonts w:ascii="Latha" w:hAnsi="Latha" w:cs="Latha"/>
+                <w:szCs w:val="24"/>
+                <w:lang w:bidi="ta-IN"/>
               </w:rPr>
             </w:pPr>
             <w:r>
@@ -49165,342 +48869,6 @@
                 <w:lang w:bidi="ta-IN"/>
               </w:rPr>
               <w:t>|</w:t>
-            </w:r>
-          </w:p>
-          <w:p>
-            <w:pPr>
-              <w:autoSpaceDE w:val="0"/>
-              <w:autoSpaceDN w:val="0"/>
-              <w:adjustRightInd w:val="0"/>
-              <w:rPr>
-                <w:rFonts w:ascii="Latha" w:hAnsi="Latha" w:cs="Latha"/>
-                <w:szCs w:val="24"/>
-                <w:lang w:bidi="ta-IN"/>
-              </w:rPr>
-            </w:pPr>
-            <w:r>
-              <w:rPr>
-                <w:rFonts w:ascii="Latha" w:hAnsi="Latha" w:cs="Latha"/>
-                <w:b/>
-                <w:bCs/>
-                <w:szCs w:val="24"/>
-                <w:lang w:bidi="ta-IN"/>
-              </w:rPr>
-              <w:lastRenderedPageBreak/>
-              <w:t>(2</w:t>
-            </w:r>
-            <w:r>
-              <w:rPr>
-                <w:rFonts w:ascii="Latha" w:hAnsi="Latha" w:cs="Latha"/>
-                <w:b/>
-                <w:bCs/>
-                <w:szCs w:val="24"/>
-                <w:cs/>
-                <w:lang w:bidi="ta-IN"/>
-              </w:rPr>
-              <w:t>8</w:t>
-            </w:r>
-            <w:r>
-              <w:rPr>
-                <w:rFonts w:ascii="Latha" w:hAnsi="Latha" w:cs="Latha"/>
-                <w:b/>
-                <w:bCs/>
-                <w:szCs w:val="24"/>
-                <w:lang w:bidi="ta-IN"/>
-              </w:rPr>
-              <w:t>)</w:t>
-            </w:r>
-            <w:r>
-              <w:rPr>
-                <w:rFonts w:ascii="Latha" w:hAnsi="Latha" w:cs="Latha"/>
-                <w:b/>
-                <w:bCs/>
-                <w:szCs w:val="24"/>
-                <w:lang w:bidi="ta-IN"/>
-              </w:rPr>
-              <w:t>[</w:t>
-            </w:r>
-            <w:r>
-              <w:rPr>
-                <w:rFonts w:ascii="Latha" w:hAnsi="Latha" w:cs="Latha"/>
-                <w:b/>
-                <w:bCs/>
-                <w:szCs w:val="24"/>
-                <w:cs/>
-                <w:lang w:bidi="ta-IN"/>
-              </w:rPr>
-              <w:t>ப</w:t>
-            </w:r>
-            <w:r>
-              <w:rPr>
-                <w:rFonts w:ascii="Latha" w:hAnsi="Latha" w:cs="Latha"/>
-                <w:b/>
-                <w:bCs/>
-                <w:szCs w:val="24"/>
-                <w:lang w:bidi="ta-IN"/>
-              </w:rPr>
-              <w:t>3</w:t>
-            </w:r>
-            <w:r>
-              <w:rPr>
-                <w:rFonts w:ascii="Latha" w:hAnsi="Latha" w:cs="Latha"/>
-                <w:b/>
-                <w:bCs/>
-                <w:szCs w:val="24"/>
-                <w:cs/>
-                <w:lang w:bidi="ta-IN"/>
-              </w:rPr>
-              <w:t>5</w:t>
-            </w:r>
-            <w:r>
-              <w:rPr>
-                <w:rFonts w:ascii="Latha" w:hAnsi="Latha" w:cs="Latha"/>
-                <w:szCs w:val="24"/>
-                <w:lang w:bidi="ta-IN"/>
-              </w:rPr>
-              <w:t xml:space="preserve">] </w:t>
-            </w:r>
-            <w:r>
-              <w:rPr>
-                <w:rFonts w:ascii="Latha" w:hAnsi="Latha" w:cs="Latha"/>
-                <w:b/>
-                <w:bCs/>
-                <w:szCs w:val="24"/>
-                <w:cs/>
-                <w:lang w:bidi="ta-IN"/>
-              </w:rPr>
-              <w:t>4.3</w:t>
-            </w:r>
-            <w:r>
-              <w:rPr>
-                <w:rFonts w:ascii="Latha" w:hAnsi="Latha" w:cs="Latha"/>
-                <w:b/>
-                <w:bCs/>
-                <w:szCs w:val="24"/>
-                <w:lang w:bidi="ta-IN"/>
-              </w:rPr>
-              <w:t>.</w:t>
-            </w:r>
-            <w:r>
-              <w:rPr>
-                <w:rFonts w:ascii="Latha" w:hAnsi="Latha" w:cs="Latha"/>
-                <w:b/>
-                <w:bCs/>
-                <w:szCs w:val="24"/>
-                <w:cs/>
-                <w:lang w:bidi="ta-IN"/>
-              </w:rPr>
-              <w:t>1</w:t>
-            </w:r>
-            <w:r>
-              <w:rPr>
-                <w:rFonts w:ascii="Latha" w:hAnsi="Latha" w:cs="Latha"/>
-                <w:b/>
-                <w:bCs/>
-                <w:szCs w:val="24"/>
-                <w:cs/>
-                <w:lang w:bidi="ta-IN"/>
-              </w:rPr>
-              <w:t>3.</w:t>
-            </w:r>
-            <w:r>
-              <w:rPr>
-                <w:rFonts w:ascii="Latha" w:hAnsi="Latha" w:cs="Latha"/>
-                <w:b/>
-                <w:bCs/>
-                <w:szCs w:val="24"/>
-                <w:cs/>
-                <w:lang w:bidi="ta-IN"/>
-              </w:rPr>
-              <w:t>7</w:t>
-            </w:r>
-            <w:r>
-              <w:rPr>
-                <w:rFonts w:ascii="Latha" w:hAnsi="Latha" w:cs="Latha"/>
-                <w:b/>
-                <w:bCs/>
-                <w:szCs w:val="24"/>
-                <w:lang w:bidi="ta-IN"/>
-              </w:rPr>
-              <w:t>(2</w:t>
-            </w:r>
-            <w:r>
-              <w:rPr>
-                <w:rFonts w:ascii="Latha" w:hAnsi="Latha" w:cs="Latha"/>
-                <w:b/>
-                <w:bCs/>
-                <w:szCs w:val="24"/>
-                <w:cs/>
-                <w:lang w:bidi="ta-IN"/>
-              </w:rPr>
-              <w:t>5</w:t>
-            </w:r>
-            <w:r>
-              <w:rPr>
-                <w:rFonts w:ascii="Latha" w:hAnsi="Latha" w:cs="Latha"/>
-                <w:b/>
-                <w:bCs/>
-                <w:szCs w:val="24"/>
-                <w:lang w:bidi="ta-IN"/>
-              </w:rPr>
-              <w:t>)</w:t>
-            </w:r>
-            <w:r>
-              <w:rPr>
-                <w:rFonts w:ascii="Latha" w:hAnsi="Latha" w:cs="Latha"/>
-                <w:szCs w:val="24"/>
-                <w:lang w:bidi="ta-IN"/>
-              </w:rPr>
-              <w:t xml:space="preserve">-  </w:t>
-            </w:r>
-            <w:r>
-              <w:rPr>
-                <w:rFonts w:ascii="Latha" w:hAnsi="Latha" w:cs="Latha"/>
-                <w:szCs w:val="24"/>
-                <w:cs/>
-                <w:lang w:bidi="ta-IN"/>
-              </w:rPr>
-              <w:t>அஜ்மே</w:t>
-            </w:r>
-            <w:r>
-              <w:rPr>
-                <w:rFonts w:ascii="BRH Tamil Tab Extra" w:hAnsi="BRH Tamil Tab Extra" w:cs="Latha"/>
-                <w:b/>
-                <w:bCs/>
-                <w:szCs w:val="28"/>
-                <w:lang w:bidi="ta-IN"/>
-              </w:rPr>
-              <w:t>†</w:t>
-            </w:r>
-            <w:r>
-              <w:rPr>
-                <w:rFonts w:ascii="Latha" w:hAnsi="Latha" w:cs="Latha"/>
-                <w:szCs w:val="24"/>
-                <w:cs/>
-                <w:lang w:bidi="ta-IN"/>
-              </w:rPr>
-              <w:t xml:space="preserve">ஷு </w:t>
-            </w:r>
-            <w:r>
-              <w:rPr>
-                <w:rFonts w:ascii="Latha" w:hAnsi="Latha" w:cs="Latha"/>
-                <w:szCs w:val="24"/>
-                <w:lang w:bidi="ta-IN"/>
-              </w:rPr>
-              <w:t xml:space="preserve">| </w:t>
-            </w:r>
-            <w:r>
-              <w:rPr>
-                <w:rFonts w:ascii="Latha" w:hAnsi="Latha" w:cs="Latha"/>
-                <w:szCs w:val="24"/>
-                <w:cs/>
-                <w:lang w:bidi="ta-IN"/>
-              </w:rPr>
-              <w:t>வி</w:t>
-            </w:r>
-            <w:r>
-              <w:rPr>
-                <w:rFonts w:ascii="BRH Tamil Tab Extra" w:hAnsi="BRH Tamil Tab Extra" w:cs="Latha"/>
-                <w:b/>
-                <w:bCs/>
-                <w:szCs w:val="28"/>
-                <w:lang w:bidi="ta-IN"/>
-              </w:rPr>
-              <w:t>…</w:t>
-            </w:r>
-            <w:r>
-              <w:rPr>
-                <w:rFonts w:ascii="Latha" w:hAnsi="Latha" w:cs="Latha"/>
-                <w:szCs w:val="24"/>
-                <w:cs/>
-                <w:lang w:bidi="ta-IN"/>
-              </w:rPr>
-              <w:t>து</w:t>
-            </w:r>
-            <w:r>
-              <w:rPr>
-                <w:rFonts w:ascii="BRH Tamil Tab Extra" w:hAnsi="BRH Tamil Tab Extra" w:cs="Latha"/>
-                <w:b/>
-                <w:bCs/>
-                <w:szCs w:val="28"/>
-                <w:lang w:bidi="ta-IN"/>
-              </w:rPr>
-              <w:t>…</w:t>
-            </w:r>
-            <w:r>
-              <w:rPr>
-                <w:rFonts w:ascii="Latha" w:hAnsi="Latha" w:cs="Latha"/>
-                <w:b/>
-                <w:bCs/>
-                <w:position w:val="-12"/>
-                <w:szCs w:val="24"/>
-                <w:cs/>
-                <w:lang w:bidi="ta-IN"/>
-              </w:rPr>
-              <w:t>2</w:t>
-            </w:r>
-            <w:r>
-              <w:rPr>
-                <w:rFonts w:ascii="Latha" w:hAnsi="Latha" w:cs="Latha"/>
-                <w:szCs w:val="24"/>
-                <w:cs/>
-                <w:lang w:bidi="ta-IN"/>
-              </w:rPr>
-              <w:t xml:space="preserve">ரா </w:t>
-            </w:r>
-            <w:r>
-              <w:rPr>
-                <w:rFonts w:ascii="Latha" w:hAnsi="Latha" w:cs="Latha"/>
-                <w:szCs w:val="24"/>
-                <w:lang w:bidi="ta-IN"/>
-              </w:rPr>
-              <w:t xml:space="preserve">| </w:t>
-            </w:r>
-            <w:r>
-              <w:rPr>
-                <w:rFonts w:ascii="Latha" w:hAnsi="Latha" w:cs="Latha"/>
-                <w:szCs w:val="24"/>
-                <w:cs/>
-                <w:lang w:bidi="ta-IN"/>
-              </w:rPr>
-              <w:t>இ</w:t>
-            </w:r>
-            <w:r>
-              <w:rPr>
-                <w:rFonts w:ascii="BRH Tamil Tab Extra" w:hAnsi="BRH Tamil Tab Extra" w:cs="Latha"/>
-                <w:b/>
-                <w:bCs/>
-                <w:szCs w:val="28"/>
-                <w:lang w:bidi="ta-IN"/>
-              </w:rPr>
-              <w:t>…</w:t>
-            </w:r>
-            <w:r>
-              <w:rPr>
-                <w:rFonts w:ascii="Latha" w:hAnsi="Latha" w:cs="Latha"/>
-                <w:szCs w:val="24"/>
-                <w:cs/>
-                <w:lang w:bidi="ta-IN"/>
-              </w:rPr>
-              <w:t>வ</w:t>
-            </w:r>
-            <w:r>
-              <w:rPr>
-                <w:rFonts w:ascii="BRH Tamil Tab Extra" w:hAnsi="BRH Tamil Tab Extra" w:cs="Latha"/>
-                <w:b/>
-                <w:bCs/>
-                <w:szCs w:val="28"/>
-                <w:lang w:bidi="ta-IN"/>
-              </w:rPr>
-              <w:t>…</w:t>
-            </w:r>
-            <w:r>
-              <w:rPr>
-                <w:rFonts w:ascii="Latha" w:hAnsi="Latha" w:cs="Latha"/>
-                <w:szCs w:val="24"/>
-                <w:lang w:bidi="ta-IN"/>
-              </w:rPr>
-              <w:t xml:space="preserve"> |</w:t>
             </w:r>
           </w:p>
           <w:p>
@@ -49511,6 +48879,371 @@
               <w:adjustRightInd w:val="0"/>
               <w:spacing w:before="0" w:line="240" w:lineRule="auto"/>
               <w:rPr>
+                <w:rFonts w:ascii="Latha" w:hAnsi="Latha" w:cs="Latha"/>
+                <w:color w:val="000000"/>
+                <w:szCs w:val="24"/>
+              </w:rPr>
+            </w:pPr>
+          </w:p>
+          <w:p>
+            <w:pPr>
+              <w:widowControl w:val="0"/>
+              <w:autoSpaceDE w:val="0"/>
+              <w:autoSpaceDN w:val="0"/>
+              <w:adjustRightInd w:val="0"/>
+              <w:spacing w:before="0" w:line="240" w:lineRule="auto"/>
+              <w:rPr>
+                <w:rFonts w:ascii="BRH Devanagari Extra" w:hAnsi="BRH Devanagari Extra" w:cs="BRH Devanagari Extra"/>
+                <w:color w:val="000000"/>
+                <w:sz w:val="32"/>
+                <w:szCs w:val="32"/>
+              </w:rPr>
+            </w:pPr>
+          </w:p>
+          <w:p>
+            <w:pPr>
+              <w:autoSpaceDE w:val="0"/>
+              <w:autoSpaceDN w:val="0"/>
+              <w:adjustRightInd w:val="0"/>
+              <w:rPr>
+                <w:rFonts w:ascii="Latha" w:hAnsi="Latha" w:cs="Latha"/>
+                <w:szCs w:val="24"/>
+                <w:lang w:bidi="ta-IN"/>
+              </w:rPr>
+            </w:pPr>
+            <w:r>
+              <w:rPr>
+                <w:rFonts w:ascii="Latha" w:hAnsi="Latha" w:cs="Latha"/>
+                <w:b/>
+                <w:bCs/>
+                <w:szCs w:val="24"/>
+                <w:lang w:bidi="ta-IN"/>
+              </w:rPr>
+              <w:lastRenderedPageBreak/>
+              <w:t>(2</w:t>
+            </w:r>
+            <w:r>
+              <w:rPr>
+                <w:rFonts w:ascii="Latha" w:hAnsi="Latha" w:cs="Latha"/>
+                <w:b/>
+                <w:bCs/>
+                <w:szCs w:val="24"/>
+                <w:cs/>
+                <w:lang w:bidi="ta-IN"/>
+              </w:rPr>
+              <w:t>8</w:t>
+            </w:r>
+            <w:r>
+              <w:rPr>
+                <w:rFonts w:ascii="Latha" w:hAnsi="Latha" w:cs="Latha"/>
+                <w:b/>
+                <w:bCs/>
+                <w:szCs w:val="24"/>
+                <w:lang w:bidi="ta-IN"/>
+              </w:rPr>
+              <w:t>)</w:t>
+            </w:r>
+            <w:r>
+              <w:rPr>
+                <w:rFonts w:ascii="Latha" w:hAnsi="Latha" w:cs="Latha"/>
+                <w:b/>
+                <w:bCs/>
+                <w:szCs w:val="24"/>
+                <w:lang w:bidi="ta-IN"/>
+              </w:rPr>
+              <w:t>[</w:t>
+            </w:r>
+            <w:r>
+              <w:rPr>
+                <w:rFonts w:ascii="Latha" w:hAnsi="Latha" w:cs="Latha"/>
+                <w:b/>
+                <w:bCs/>
+                <w:szCs w:val="24"/>
+                <w:cs/>
+                <w:lang w:bidi="ta-IN"/>
+              </w:rPr>
+              <w:t>ப</w:t>
+            </w:r>
+            <w:r>
+              <w:rPr>
+                <w:rFonts w:ascii="Latha" w:hAnsi="Latha" w:cs="Latha"/>
+                <w:b/>
+                <w:bCs/>
+                <w:szCs w:val="24"/>
+                <w:lang w:bidi="ta-IN"/>
+              </w:rPr>
+              <w:t>3</w:t>
+            </w:r>
+            <w:r>
+              <w:rPr>
+                <w:rFonts w:ascii="Latha" w:hAnsi="Latha" w:cs="Latha"/>
+                <w:b/>
+                <w:bCs/>
+                <w:szCs w:val="24"/>
+                <w:cs/>
+                <w:lang w:bidi="ta-IN"/>
+              </w:rPr>
+              <w:t>5</w:t>
+            </w:r>
+            <w:r>
+              <w:rPr>
+                <w:rFonts w:ascii="Latha" w:hAnsi="Latha" w:cs="Latha"/>
+                <w:szCs w:val="24"/>
+                <w:lang w:bidi="ta-IN"/>
+              </w:rPr>
+              <w:t xml:space="preserve">] </w:t>
+            </w:r>
+            <w:r>
+              <w:rPr>
+                <w:rFonts w:ascii="Latha" w:hAnsi="Latha" w:cs="Latha"/>
+                <w:b/>
+                <w:bCs/>
+                <w:szCs w:val="24"/>
+                <w:cs/>
+                <w:lang w:bidi="ta-IN"/>
+              </w:rPr>
+              <w:t>4.3</w:t>
+            </w:r>
+            <w:r>
+              <w:rPr>
+                <w:rFonts w:ascii="Latha" w:hAnsi="Latha" w:cs="Latha"/>
+                <w:b/>
+                <w:bCs/>
+                <w:szCs w:val="24"/>
+                <w:lang w:bidi="ta-IN"/>
+              </w:rPr>
+              <w:t>.</w:t>
+            </w:r>
+            <w:r>
+              <w:rPr>
+                <w:rFonts w:ascii="Latha" w:hAnsi="Latha" w:cs="Latha"/>
+                <w:b/>
+                <w:bCs/>
+                <w:szCs w:val="24"/>
+                <w:cs/>
+                <w:lang w:bidi="ta-IN"/>
+              </w:rPr>
+              <w:t>1</w:t>
+            </w:r>
+            <w:r>
+              <w:rPr>
+                <w:rFonts w:ascii="Latha" w:hAnsi="Latha" w:cs="Latha"/>
+                <w:b/>
+                <w:bCs/>
+                <w:szCs w:val="24"/>
+                <w:cs/>
+                <w:lang w:bidi="ta-IN"/>
+              </w:rPr>
+              <w:t>3.</w:t>
+            </w:r>
+            <w:r>
+              <w:rPr>
+                <w:rFonts w:ascii="Latha" w:hAnsi="Latha" w:cs="Latha"/>
+                <w:b/>
+                <w:bCs/>
+                <w:szCs w:val="24"/>
+                <w:cs/>
+                <w:lang w:bidi="ta-IN"/>
+              </w:rPr>
+              <w:t>7</w:t>
+            </w:r>
+            <w:r>
+              <w:rPr>
+                <w:rFonts w:ascii="Latha" w:hAnsi="Latha" w:cs="Latha"/>
+                <w:b/>
+                <w:bCs/>
+                <w:szCs w:val="24"/>
+                <w:lang w:bidi="ta-IN"/>
+              </w:rPr>
+              <w:t>(2</w:t>
+            </w:r>
+            <w:r>
+              <w:rPr>
+                <w:rFonts w:ascii="Latha" w:hAnsi="Latha" w:cs="Latha"/>
+                <w:b/>
+                <w:bCs/>
+                <w:szCs w:val="24"/>
+                <w:cs/>
+                <w:lang w:bidi="ta-IN"/>
+              </w:rPr>
+              <w:t>5</w:t>
+            </w:r>
+            <w:r>
+              <w:rPr>
+                <w:rFonts w:ascii="Latha" w:hAnsi="Latha" w:cs="Latha"/>
+                <w:b/>
+                <w:bCs/>
+                <w:szCs w:val="24"/>
+                <w:lang w:bidi="ta-IN"/>
+              </w:rPr>
+              <w:t>)</w:t>
+            </w:r>
+            <w:r>
+              <w:rPr>
+                <w:rFonts w:ascii="Latha" w:hAnsi="Latha" w:cs="Latha"/>
+                <w:szCs w:val="24"/>
+                <w:lang w:bidi="ta-IN"/>
+              </w:rPr>
+              <w:t xml:space="preserve">-  </w:t>
+            </w:r>
+            <w:r>
+              <w:rPr>
+                <w:rFonts w:ascii="Latha" w:hAnsi="Latha" w:cs="Latha"/>
+                <w:szCs w:val="24"/>
+                <w:cs/>
+                <w:lang w:bidi="ta-IN"/>
+              </w:rPr>
+              <w:t>அஜ்மே</w:t>
+            </w:r>
+            <w:r>
+              <w:rPr>
+                <w:rFonts w:ascii="BRH Tamil Tab Extra" w:hAnsi="BRH Tamil Tab Extra" w:cs="Latha"/>
+                <w:b/>
+                <w:bCs/>
+                <w:szCs w:val="28"/>
+                <w:lang w:bidi="ta-IN"/>
+              </w:rPr>
+              <w:t>†</w:t>
+            </w:r>
+            <w:r>
+              <w:rPr>
+                <w:rFonts w:ascii="Latha" w:hAnsi="Latha" w:cs="Latha"/>
+                <w:szCs w:val="24"/>
+                <w:cs/>
+                <w:lang w:bidi="ta-IN"/>
+              </w:rPr>
+              <w:t xml:space="preserve">ஷு </w:t>
+            </w:r>
+            <w:r>
+              <w:rPr>
+                <w:rFonts w:ascii="Latha" w:hAnsi="Latha" w:cs="Latha"/>
+                <w:szCs w:val="24"/>
+                <w:lang w:bidi="ta-IN"/>
+              </w:rPr>
+              <w:t xml:space="preserve">| </w:t>
+            </w:r>
+            <w:r>
+              <w:rPr>
+                <w:rFonts w:ascii="Latha" w:hAnsi="Latha" w:cs="Latha"/>
+                <w:szCs w:val="24"/>
+                <w:cs/>
+                <w:lang w:bidi="ta-IN"/>
+              </w:rPr>
+              <w:t>வி</w:t>
+            </w:r>
+            <w:r>
+              <w:rPr>
+                <w:rFonts w:ascii="BRH Tamil Tab Extra" w:hAnsi="BRH Tamil Tab Extra" w:cs="Latha"/>
+                <w:b/>
+                <w:bCs/>
+                <w:szCs w:val="28"/>
+                <w:lang w:bidi="ta-IN"/>
+              </w:rPr>
+              <w:t>…</w:t>
+            </w:r>
+            <w:r>
+              <w:rPr>
+                <w:rFonts w:ascii="Latha" w:hAnsi="Latha" w:cs="Latha"/>
+                <w:szCs w:val="24"/>
+                <w:cs/>
+                <w:lang w:bidi="ta-IN"/>
+              </w:rPr>
+              <w:t>து</w:t>
+            </w:r>
+            <w:r>
+              <w:rPr>
+                <w:rFonts w:ascii="BRH Tamil Tab Extra" w:hAnsi="BRH Tamil Tab Extra" w:cs="Latha"/>
+                <w:b/>
+                <w:bCs/>
+                <w:szCs w:val="28"/>
+                <w:lang w:bidi="ta-IN"/>
+              </w:rPr>
+              <w:t>…</w:t>
+            </w:r>
+            <w:r>
+              <w:rPr>
+                <w:rFonts w:ascii="Latha" w:hAnsi="Latha" w:cs="Latha"/>
+                <w:b/>
+                <w:bCs/>
+                <w:position w:val="-12"/>
+                <w:szCs w:val="24"/>
+                <w:cs/>
+                <w:lang w:bidi="ta-IN"/>
+              </w:rPr>
+              <w:t>2</w:t>
+            </w:r>
+            <w:r>
+              <w:rPr>
+                <w:rFonts w:ascii="Latha" w:hAnsi="Latha" w:cs="Latha"/>
+                <w:szCs w:val="24"/>
+                <w:cs/>
+                <w:lang w:bidi="ta-IN"/>
+              </w:rPr>
+              <w:t xml:space="preserve">ரா </w:t>
+            </w:r>
+            <w:r>
+              <w:rPr>
+                <w:rFonts w:ascii="Latha" w:hAnsi="Latha" w:cs="Latha"/>
+                <w:szCs w:val="24"/>
+                <w:lang w:bidi="ta-IN"/>
+              </w:rPr>
+              <w:t xml:space="preserve">| </w:t>
+            </w:r>
+            <w:r>
+              <w:rPr>
+                <w:rFonts w:ascii="Latha" w:hAnsi="Latha" w:cs="Latha"/>
+                <w:szCs w:val="24"/>
+                <w:cs/>
+                <w:lang w:bidi="ta-IN"/>
+              </w:rPr>
+              <w:t>இ</w:t>
+            </w:r>
+            <w:r>
+              <w:rPr>
+                <w:rFonts w:ascii="BRH Tamil Tab Extra" w:hAnsi="BRH Tamil Tab Extra" w:cs="Latha"/>
+                <w:b/>
+                <w:bCs/>
+                <w:szCs w:val="28"/>
+                <w:lang w:bidi="ta-IN"/>
+              </w:rPr>
+              <w:t>…</w:t>
+            </w:r>
+            <w:r>
+              <w:rPr>
+                <w:rFonts w:ascii="Latha" w:hAnsi="Latha" w:cs="Latha"/>
+                <w:szCs w:val="24"/>
+                <w:cs/>
+                <w:lang w:bidi="ta-IN"/>
+              </w:rPr>
+              <w:t>வ</w:t>
+            </w:r>
+            <w:r>
+              <w:rPr>
+                <w:rFonts w:ascii="BRH Tamil Tab Extra" w:hAnsi="BRH Tamil Tab Extra" w:cs="Latha"/>
+                <w:b/>
+                <w:bCs/>
+                <w:szCs w:val="28"/>
+                <w:lang w:bidi="ta-IN"/>
+              </w:rPr>
+              <w:t>…</w:t>
+            </w:r>
+            <w:r>
+              <w:rPr>
+                <w:rFonts w:ascii="Latha" w:hAnsi="Latha" w:cs="Latha"/>
+                <w:szCs w:val="24"/>
+                <w:lang w:bidi="ta-IN"/>
+              </w:rPr>
+              <w:t xml:space="preserve"> |</w:t>
+            </w:r>
+          </w:p>
+          <w:p>
+            <w:pPr>
+              <w:widowControl w:val="0"/>
+              <w:autoSpaceDE w:val="0"/>
+              <w:autoSpaceDN w:val="0"/>
+              <w:adjustRightInd w:val="0"/>
+              <w:spacing w:before="0" w:line="240" w:lineRule="auto"/>
+              <w:rPr>
                 <w:rFonts w:ascii="BRH Malayalam Extra" w:hAnsi="BRH Malayalam Extra" w:cs="BRH Malayalam Extra"/>
                 <w:color w:val="000000"/>
                 <w:sz w:val="32"/>
@@ -49918,7 +49651,7 @@
               </w:rPr>
               <w:t xml:space="preserve"> |</w:t>
             </w:r>
-            <w:bookmarkEnd w:id="8"/>
+            <w:bookmarkEnd w:id="6"/>
           </w:p>
           <w:p>
             <w:pPr>
@@ -53428,7 +53161,7 @@
                 <w:lang w:bidi="ta-IN"/>
               </w:rPr>
             </w:pPr>
-            <w:bookmarkStart w:id="9" w:name="_Hlk162992021"/>
+            <w:bookmarkStart w:id="7" w:name="_Hlk162992021"/>
             <w:r>
               <w:rPr>
                 <w:rFonts w:ascii="Latha" w:hAnsi="Latha" w:cs="Latha"/>
@@ -56956,7 +56689,7 @@
               </w:rPr>
               <w:t>|</w:t>
             </w:r>
-            <w:bookmarkEnd w:id="9"/>
+            <w:bookmarkEnd w:id="7"/>
           </w:p>
           <w:p>
             <w:pPr>

</xml_diff>